<commit_message>
Connexion avec le servo
</commit_message>
<xml_diff>
--- a/doc/RFIDPiggyBank_docTechnique.docx
+++ b/doc/RFIDPiggyBank_docTechnique.docx
@@ -2853,11 +2853,9 @@
       <w:r>
         <w:t xml:space="preserve">Être </w:t>
       </w:r>
-      <w:proofErr w:type="spellStart"/>
-      <w:r>
-        <w:t>tacticle</w:t>
-      </w:r>
-      <w:proofErr w:type="spellEnd"/>
+      <w:r>
+        <w:t>tactile</w:t>
+      </w:r>
     </w:p>
     <w:p>
       <w:pPr>
@@ -2885,6 +2883,8 @@
       <w:r>
         <w:t>Ordinateur de type PC</w:t>
       </w:r>
+      <w:bookmarkStart w:id="7" w:name="_GoBack"/>
+      <w:bookmarkEnd w:id="7"/>
     </w:p>
     <w:p>
       <w:pPr>
@@ -2998,11 +2998,11 @@
       <w:pPr>
         <w:pStyle w:val="Titre2"/>
       </w:pPr>
-      <w:bookmarkStart w:id="7" w:name="_Toc513551459"/>
+      <w:bookmarkStart w:id="8" w:name="_Toc513551459"/>
       <w:r>
         <w:t>Livrables</w:t>
       </w:r>
-      <w:bookmarkEnd w:id="7"/>
+      <w:bookmarkEnd w:id="8"/>
     </w:p>
     <w:p>
       <w:pPr>
@@ -3056,28 +3056,28 @@
       <w:pPr>
         <w:pStyle w:val="Titre1"/>
       </w:pPr>
-      <w:bookmarkStart w:id="8" w:name="_Toc513551460"/>
+      <w:bookmarkStart w:id="9" w:name="_Toc513551460"/>
       <w:r>
         <w:lastRenderedPageBreak/>
         <w:t>Analyse fonctionnelle</w:t>
       </w:r>
-      <w:bookmarkEnd w:id="8"/>
+      <w:bookmarkEnd w:id="9"/>
     </w:p>
     <w:p>
       <w:pPr>
         <w:pStyle w:val="Titre2"/>
       </w:pPr>
-      <w:bookmarkStart w:id="9" w:name="_Toc513551461"/>
+      <w:bookmarkStart w:id="10" w:name="_Toc513551461"/>
       <w:r>
         <w:t>Fonctionnalités</w:t>
       </w:r>
-      <w:bookmarkEnd w:id="9"/>
+      <w:bookmarkEnd w:id="10"/>
     </w:p>
     <w:p>
       <w:pPr>
         <w:pStyle w:val="Titre3"/>
       </w:pPr>
-      <w:bookmarkStart w:id="10" w:name="_Toc513551462"/>
+      <w:bookmarkStart w:id="11" w:name="_Toc513551462"/>
       <w:r>
         <w:t>Déverr</w:t>
       </w:r>
@@ -3087,7 +3087,7 @@
       <w:r>
         <w:t>rrouiller la boite</w:t>
       </w:r>
-      <w:bookmarkEnd w:id="10"/>
+      <w:bookmarkEnd w:id="11"/>
     </w:p>
     <w:p>
       <w:r>
@@ -3107,11 +3107,11 @@
       <w:pPr>
         <w:pStyle w:val="Titre3"/>
       </w:pPr>
-      <w:bookmarkStart w:id="11" w:name="_Toc513551463"/>
+      <w:bookmarkStart w:id="12" w:name="_Toc513551463"/>
       <w:r>
         <w:t>Ajouter un badge</w:t>
       </w:r>
-      <w:bookmarkEnd w:id="11"/>
+      <w:bookmarkEnd w:id="12"/>
     </w:p>
     <w:p>
       <w:r>
@@ -3151,11 +3151,11 @@
       <w:pPr>
         <w:pStyle w:val="Titre3"/>
       </w:pPr>
-      <w:bookmarkStart w:id="12" w:name="_Toc513551464"/>
+      <w:bookmarkStart w:id="13" w:name="_Toc513551464"/>
       <w:r>
         <w:t>Supprimer un badge</w:t>
       </w:r>
-      <w:bookmarkEnd w:id="12"/>
+      <w:bookmarkEnd w:id="13"/>
     </w:p>
     <w:p>
       <w:r>
@@ -3175,11 +3175,11 @@
       <w:pPr>
         <w:pStyle w:val="Titre3"/>
       </w:pPr>
-      <w:bookmarkStart w:id="13" w:name="_Toc513551465"/>
+      <w:bookmarkStart w:id="14" w:name="_Toc513551465"/>
       <w:r>
         <w:t xml:space="preserve">Déverrouiller via le </w:t>
       </w:r>
-      <w:bookmarkEnd w:id="13"/>
+      <w:bookmarkEnd w:id="14"/>
       <w:r>
         <w:t>code secret</w:t>
       </w:r>
@@ -3211,11 +3211,11 @@
       <w:pPr>
         <w:pStyle w:val="Titre3"/>
       </w:pPr>
-      <w:bookmarkStart w:id="14" w:name="_Toc513551466"/>
+      <w:bookmarkStart w:id="15" w:name="_Toc513551466"/>
       <w:r>
         <w:t>Verrouillage automatique</w:t>
       </w:r>
-      <w:bookmarkEnd w:id="14"/>
+      <w:bookmarkEnd w:id="15"/>
     </w:p>
     <w:p>
       <w:r>
@@ -3232,7 +3232,7 @@
       <w:pPr>
         <w:pStyle w:val="Titre2"/>
       </w:pPr>
-      <w:bookmarkStart w:id="15" w:name="_Toc513551467"/>
+      <w:bookmarkStart w:id="16" w:name="_Toc513551467"/>
       <w:r>
         <w:t>Cas d’utilisations (</w:t>
       </w:r>
@@ -3242,7 +3242,7 @@
       <w:r>
         <w:t xml:space="preserve"> Cases)</w:t>
       </w:r>
-      <w:bookmarkEnd w:id="15"/>
+      <w:bookmarkEnd w:id="16"/>
     </w:p>
     <w:p>
       <w:r>
@@ -4132,13 +4132,8 @@
         <w:t>2b1)</w:t>
       </w:r>
       <w:r>
-        <w:t xml:space="preserve"> </w:t>
-      </w:r>
-      <w:r>
-        <w:t>Le système annule et affiche le menu principal</w:t>
-      </w:r>
-      <w:bookmarkStart w:id="16" w:name="_GoBack"/>
-      <w:bookmarkEnd w:id="16"/>
+        <w:t xml:space="preserve"> Le système annule et affiche le menu principal</w:t>
+      </w:r>
     </w:p>
     <w:p>
       <w:pPr>
@@ -4251,7 +4246,7 @@
       <w:rPr>
         <w:noProof/>
       </w:rPr>
-      <w:t>- 5 -</w:t>
+      <w:t>- 6 -</w:t>
     </w:r>
     <w:r>
       <w:fldChar w:fldCharType="end"/>
@@ -6979,7 +6974,7 @@
 </file>
 
 <file path=customXml/itemProps1.xml><?xml version="1.0" encoding="utf-8"?>
-<ds:datastoreItem xmlns:ds="http://schemas.openxmlformats.org/officeDocument/2006/customXml" ds:itemID="{099DF9CE-074E-4AA3-8CAC-9F9F48A824E2}">
+<ds:datastoreItem xmlns:ds="http://schemas.openxmlformats.org/officeDocument/2006/customXml" ds:itemID="{A8995413-B14E-45CC-AB68-180BF6B19939}">
   <ds:schemaRefs>
     <ds:schemaRef ds:uri="http://schemas.openxmlformats.org/officeDocument/2006/bibliography"/>
   </ds:schemaRefs>

</xml_diff>

<commit_message>
Grosse modification de la doc
Ajout de commentaire dans le programme aussi :

- Classe -> SDCard
</commit_message>
<xml_diff>
--- a/doc/RFIDPiggyBank_docTechnique.docx
+++ b/doc/RFIDPiggyBank_docTechnique.docx
@@ -11,7 +11,6 @@
             <w:docPartUnique/>
           </w:docPartObj>
         </w:sdtPr>
-        <w:sdtEndPr/>
         <w:sdtContent>
           <w:r>
             <w:rPr>
@@ -137,7 +136,6 @@
                                     <w:dataBinding w:prefixMappings="xmlns:ns0='http://purl.org/dc/elements/1.1/' xmlns:ns1='http://schemas.openxmlformats.org/package/2006/metadata/core-properties' " w:xpath="/ns1:coreProperties[1]/ns0:creator[1]" w:storeItemID="{6C3C8BC8-F283-45AE-878A-BAB7291924A1}"/>
                                     <w:text/>
                                   </w:sdtPr>
-                                  <w:sdtEndPr/>
                                   <w:sdtContent>
                                     <w:p>
                                       <w:pPr>
@@ -181,7 +179,6 @@
                                       <w:dataBinding w:prefixMappings="xmlns:ns0='http://schemas.openxmlformats.org/officeDocument/2006/extended-properties' " w:xpath="/ns0:Properties[1]/ns0:Company[1]" w:storeItemID="{6668398D-A668-4E3E-A5EB-62B293D839F1}"/>
                                       <w:text/>
                                     </w:sdtPr>
-                                    <w:sdtEndPr/>
                                     <w:sdtContent>
                                       <w:r>
                                         <w:rPr>
@@ -249,7 +246,6 @@
                                     <w:dataBinding w:prefixMappings="xmlns:ns0='http://purl.org/dc/elements/1.1/' xmlns:ns1='http://schemas.openxmlformats.org/package/2006/metadata/core-properties' " w:xpath="/ns1:coreProperties[1]/ns0:title[1]" w:storeItemID="{6C3C8BC8-F283-45AE-878A-BAB7291924A1}"/>
                                     <w:text/>
                                   </w:sdtPr>
-                                  <w:sdtEndPr/>
                                   <w:sdtContent>
                                     <w:p>
                                       <w:pPr>
@@ -290,7 +286,6 @@
                                     <w:dataBinding w:prefixMappings="xmlns:ns0='http://purl.org/dc/elements/1.1/' xmlns:ns1='http://schemas.openxmlformats.org/package/2006/metadata/core-properties' " w:xpath="/ns1:coreProperties[1]/ns0:subject[1]" w:storeItemID="{6C3C8BC8-F283-45AE-878A-BAB7291924A1}"/>
                                     <w:text/>
                                   </w:sdtPr>
-                                  <w:sdtEndPr/>
                                   <w:sdtContent>
                                     <w:p>
                                       <w:pPr>
@@ -691,7 +686,7 @@
             </w:rPr>
             <w:fldChar w:fldCharType="separate"/>
           </w:r>
-          <w:hyperlink w:anchor="_Toc513551452" w:history="1">
+          <w:hyperlink w:anchor="_Toc514337952" w:history="1">
             <w:r>
               <w:rPr>
                 <w:rStyle w:val="Lienhypertexte"/>
@@ -733,7 +728,7 @@
                 <w:noProof/>
                 <w:webHidden/>
               </w:rPr>
-              <w:instrText xml:space="preserve"> PAGEREF _Toc513551452 \h </w:instrText>
+              <w:instrText xml:space="preserve"> PAGEREF _Toc514337952 \h </w:instrText>
             </w:r>
             <w:r>
               <w:rPr>
@@ -777,7 +772,7 @@
               <w:lang w:val="fr-CH" w:eastAsia="fr-CH"/>
             </w:rPr>
           </w:pPr>
-          <w:hyperlink w:anchor="_Toc513551453" w:history="1">
+          <w:hyperlink w:anchor="_Toc514337953" w:history="1">
             <w:r>
               <w:rPr>
                 <w:rStyle w:val="Lienhypertexte"/>
@@ -819,7 +814,7 @@
                 <w:noProof/>
                 <w:webHidden/>
               </w:rPr>
-              <w:instrText xml:space="preserve"> PAGEREF _Toc513551453 \h </w:instrText>
+              <w:instrText xml:space="preserve"> PAGEREF _Toc514337953 \h </w:instrText>
             </w:r>
             <w:r>
               <w:rPr>
@@ -863,7 +858,7 @@
               <w:lang w:val="fr-CH" w:eastAsia="fr-CH"/>
             </w:rPr>
           </w:pPr>
-          <w:hyperlink w:anchor="_Toc513551454" w:history="1">
+          <w:hyperlink w:anchor="_Toc514337954" w:history="1">
             <w:r>
               <w:rPr>
                 <w:rStyle w:val="Lienhypertexte"/>
@@ -884,7 +879,7 @@
                 <w:rStyle w:val="Lienhypertexte"/>
                 <w:noProof/>
               </w:rPr>
-              <w:t>Rappel du cahier des charges</w:t>
+              <w:t>Pourquoi j’ai choisi ce projet</w:t>
             </w:r>
             <w:r>
               <w:rPr>
@@ -905,7 +900,7 @@
                 <w:noProof/>
                 <w:webHidden/>
               </w:rPr>
-              <w:instrText xml:space="preserve"> PAGEREF _Toc513551454 \h </w:instrText>
+              <w:instrText xml:space="preserve"> PAGEREF _Toc514337954 \h </w:instrText>
             </w:r>
             <w:r>
               <w:rPr>
@@ -949,7 +944,7 @@
               <w:lang w:val="fr-CH" w:eastAsia="fr-CH"/>
             </w:rPr>
           </w:pPr>
-          <w:hyperlink w:anchor="_Toc513551455" w:history="1">
+          <w:hyperlink w:anchor="_Toc514337955" w:history="1">
             <w:r>
               <w:rPr>
                 <w:rStyle w:val="Lienhypertexte"/>
@@ -970,7 +965,7 @@
                 <w:rStyle w:val="Lienhypertexte"/>
                 <w:noProof/>
               </w:rPr>
-              <w:t>But</w:t>
+              <w:t>Pourquoi un microcontrôleur en C#</w:t>
             </w:r>
             <w:r>
               <w:rPr>
@@ -991,7 +986,7 @@
                 <w:noProof/>
                 <w:webHidden/>
               </w:rPr>
-              <w:instrText xml:space="preserve"> PAGEREF _Toc513551455 \h </w:instrText>
+              <w:instrText xml:space="preserve"> PAGEREF _Toc514337955 \h </w:instrText>
             </w:r>
             <w:r>
               <w:rPr>
@@ -1035,7 +1030,7 @@
               <w:lang w:val="fr-CH" w:eastAsia="fr-CH"/>
             </w:rPr>
           </w:pPr>
-          <w:hyperlink w:anchor="_Toc513551456" w:history="1">
+          <w:hyperlink w:anchor="_Toc514337956" w:history="1">
             <w:r>
               <w:rPr>
                 <w:rStyle w:val="Lienhypertexte"/>
@@ -1056,7 +1051,7 @@
                 <w:rStyle w:val="Lienhypertexte"/>
                 <w:noProof/>
               </w:rPr>
-              <w:t>Spécifications</w:t>
+              <w:t>Pourquoi la technologie RFID</w:t>
             </w:r>
             <w:r>
               <w:rPr>
@@ -1077,7 +1072,7 @@
                 <w:noProof/>
                 <w:webHidden/>
               </w:rPr>
-              <w:instrText xml:space="preserve"> PAGEREF _Toc513551456 \h </w:instrText>
+              <w:instrText xml:space="preserve"> PAGEREF _Toc514337956 \h </w:instrText>
             </w:r>
             <w:r>
               <w:rPr>
@@ -1098,6 +1093,92 @@
                 <w:webHidden/>
               </w:rPr>
               <w:t>3</w:t>
+            </w:r>
+            <w:r>
+              <w:rPr>
+                <w:noProof/>
+                <w:webHidden/>
+              </w:rPr>
+              <w:fldChar w:fldCharType="end"/>
+            </w:r>
+          </w:hyperlink>
+        </w:p>
+        <w:p>
+          <w:pPr>
+            <w:pStyle w:val="TM1"/>
+            <w:tabs>
+              <w:tab w:val="left" w:pos="440"/>
+              <w:tab w:val="right" w:leader="dot" w:pos="9062"/>
+            </w:tabs>
+            <w:rPr>
+              <w:noProof/>
+              <w:szCs w:val="22"/>
+              <w:lang w:val="fr-CH" w:eastAsia="fr-CH"/>
+            </w:rPr>
+          </w:pPr>
+          <w:hyperlink w:anchor="_Toc514337957" w:history="1">
+            <w:r>
+              <w:rPr>
+                <w:rStyle w:val="Lienhypertexte"/>
+                <w:noProof/>
+              </w:rPr>
+              <w:t>4</w:t>
+            </w:r>
+            <w:r>
+              <w:rPr>
+                <w:noProof/>
+                <w:szCs w:val="22"/>
+                <w:lang w:val="fr-CH" w:eastAsia="fr-CH"/>
+              </w:rPr>
+              <w:tab/>
+            </w:r>
+            <w:r>
+              <w:rPr>
+                <w:rStyle w:val="Lienhypertexte"/>
+                <w:noProof/>
+              </w:rPr>
+              <w:t>Rappel du cahier des charges</w:t>
+            </w:r>
+            <w:r>
+              <w:rPr>
+                <w:noProof/>
+                <w:webHidden/>
+              </w:rPr>
+              <w:tab/>
+            </w:r>
+            <w:r>
+              <w:rPr>
+                <w:noProof/>
+                <w:webHidden/>
+              </w:rPr>
+              <w:fldChar w:fldCharType="begin"/>
+            </w:r>
+            <w:r>
+              <w:rPr>
+                <w:noProof/>
+                <w:webHidden/>
+              </w:rPr>
+              <w:instrText xml:space="preserve"> PAGEREF _Toc514337957 \h </w:instrText>
+            </w:r>
+            <w:r>
+              <w:rPr>
+                <w:noProof/>
+                <w:webHidden/>
+              </w:rPr>
+            </w:r>
+            <w:r>
+              <w:rPr>
+                <w:noProof/>
+                <w:webHidden/>
+              </w:rPr>
+              <w:fldChar w:fldCharType="separate"/>
+            </w:r>
+            <w:r>
+              <w:rPr>
+                <w:noProof/>
+                <w:webHidden/>
+              </w:rPr>
+              <w:t>4</w:t>
             </w:r>
             <w:r>
               <w:rPr>
@@ -1121,13 +1202,13 @@
               <w:lang w:val="fr-CH" w:eastAsia="fr-CH"/>
             </w:rPr>
           </w:pPr>
-          <w:hyperlink w:anchor="_Toc513551457" w:history="1">
+          <w:hyperlink w:anchor="_Toc514337958" w:history="1">
             <w:r>
               <w:rPr>
                 <w:rStyle w:val="Lienhypertexte"/>
                 <w:noProof/>
               </w:rPr>
-              <w:t>3.3</w:t>
+              <w:t>4.1</w:t>
             </w:r>
             <w:r>
               <w:rPr>
@@ -1142,7 +1223,7 @@
                 <w:rStyle w:val="Lienhypertexte"/>
                 <w:noProof/>
               </w:rPr>
-              <w:t>Restrictions</w:t>
+              <w:t>But</w:t>
             </w:r>
             <w:r>
               <w:rPr>
@@ -1163,7 +1244,7 @@
                 <w:noProof/>
                 <w:webHidden/>
               </w:rPr>
-              <w:instrText xml:space="preserve"> PAGEREF _Toc513551457 \h </w:instrText>
+              <w:instrText xml:space="preserve"> PAGEREF _Toc514337958 \h </w:instrText>
             </w:r>
             <w:r>
               <w:rPr>
@@ -1183,7 +1264,7 @@
                 <w:noProof/>
                 <w:webHidden/>
               </w:rPr>
-              <w:t>3</w:t>
+              <w:t>4</w:t>
             </w:r>
             <w:r>
               <w:rPr>
@@ -1207,13 +1288,13 @@
               <w:lang w:val="fr-CH" w:eastAsia="fr-CH"/>
             </w:rPr>
           </w:pPr>
-          <w:hyperlink w:anchor="_Toc513551458" w:history="1">
+          <w:hyperlink w:anchor="_Toc514337959" w:history="1">
             <w:r>
               <w:rPr>
                 <w:rStyle w:val="Lienhypertexte"/>
                 <w:noProof/>
               </w:rPr>
-              <w:t>3.4</w:t>
+              <w:t>4.2</w:t>
             </w:r>
             <w:r>
               <w:rPr>
@@ -1228,7 +1309,7 @@
                 <w:rStyle w:val="Lienhypertexte"/>
                 <w:noProof/>
               </w:rPr>
-              <w:t>Environnement</w:t>
+              <w:t>Spécifications</w:t>
             </w:r>
             <w:r>
               <w:rPr>
@@ -1249,7 +1330,7 @@
                 <w:noProof/>
                 <w:webHidden/>
               </w:rPr>
-              <w:instrText xml:space="preserve"> PAGEREF _Toc513551458 \h </w:instrText>
+              <w:instrText xml:space="preserve"> PAGEREF _Toc514337959 \h </w:instrText>
             </w:r>
             <w:r>
               <w:rPr>
@@ -1269,7 +1350,7 @@
                 <w:noProof/>
                 <w:webHidden/>
               </w:rPr>
-              <w:t>3</w:t>
+              <w:t>4</w:t>
             </w:r>
             <w:r>
               <w:rPr>
@@ -1293,13 +1374,13 @@
               <w:lang w:val="fr-CH" w:eastAsia="fr-CH"/>
             </w:rPr>
           </w:pPr>
-          <w:hyperlink w:anchor="_Toc513551459" w:history="1">
+          <w:hyperlink w:anchor="_Toc514337960" w:history="1">
             <w:r>
               <w:rPr>
                 <w:rStyle w:val="Lienhypertexte"/>
                 <w:noProof/>
               </w:rPr>
-              <w:t>3.5</w:t>
+              <w:t>4.3</w:t>
             </w:r>
             <w:r>
               <w:rPr>
@@ -1314,6 +1395,178 @@
                 <w:rStyle w:val="Lienhypertexte"/>
                 <w:noProof/>
               </w:rPr>
+              <w:t>Restrictions</w:t>
+            </w:r>
+            <w:r>
+              <w:rPr>
+                <w:noProof/>
+                <w:webHidden/>
+              </w:rPr>
+              <w:tab/>
+            </w:r>
+            <w:r>
+              <w:rPr>
+                <w:noProof/>
+                <w:webHidden/>
+              </w:rPr>
+              <w:fldChar w:fldCharType="begin"/>
+            </w:r>
+            <w:r>
+              <w:rPr>
+                <w:noProof/>
+                <w:webHidden/>
+              </w:rPr>
+              <w:instrText xml:space="preserve"> PAGEREF _Toc514337960 \h </w:instrText>
+            </w:r>
+            <w:r>
+              <w:rPr>
+                <w:noProof/>
+                <w:webHidden/>
+              </w:rPr>
+            </w:r>
+            <w:r>
+              <w:rPr>
+                <w:noProof/>
+                <w:webHidden/>
+              </w:rPr>
+              <w:fldChar w:fldCharType="separate"/>
+            </w:r>
+            <w:r>
+              <w:rPr>
+                <w:noProof/>
+                <w:webHidden/>
+              </w:rPr>
+              <w:t>4</w:t>
+            </w:r>
+            <w:r>
+              <w:rPr>
+                <w:noProof/>
+                <w:webHidden/>
+              </w:rPr>
+              <w:fldChar w:fldCharType="end"/>
+            </w:r>
+          </w:hyperlink>
+        </w:p>
+        <w:p>
+          <w:pPr>
+            <w:pStyle w:val="TM2"/>
+            <w:tabs>
+              <w:tab w:val="left" w:pos="880"/>
+              <w:tab w:val="right" w:leader="dot" w:pos="9062"/>
+            </w:tabs>
+            <w:rPr>
+              <w:noProof/>
+              <w:szCs w:val="22"/>
+              <w:lang w:val="fr-CH" w:eastAsia="fr-CH"/>
+            </w:rPr>
+          </w:pPr>
+          <w:hyperlink w:anchor="_Toc514337961" w:history="1">
+            <w:r>
+              <w:rPr>
+                <w:rStyle w:val="Lienhypertexte"/>
+                <w:noProof/>
+              </w:rPr>
+              <w:t>4.4</w:t>
+            </w:r>
+            <w:r>
+              <w:rPr>
+                <w:noProof/>
+                <w:szCs w:val="22"/>
+                <w:lang w:val="fr-CH" w:eastAsia="fr-CH"/>
+              </w:rPr>
+              <w:tab/>
+            </w:r>
+            <w:r>
+              <w:rPr>
+                <w:rStyle w:val="Lienhypertexte"/>
+                <w:noProof/>
+              </w:rPr>
+              <w:t>Environnement</w:t>
+            </w:r>
+            <w:r>
+              <w:rPr>
+                <w:noProof/>
+                <w:webHidden/>
+              </w:rPr>
+              <w:tab/>
+            </w:r>
+            <w:r>
+              <w:rPr>
+                <w:noProof/>
+                <w:webHidden/>
+              </w:rPr>
+              <w:fldChar w:fldCharType="begin"/>
+            </w:r>
+            <w:r>
+              <w:rPr>
+                <w:noProof/>
+                <w:webHidden/>
+              </w:rPr>
+              <w:instrText xml:space="preserve"> PAGEREF _Toc514337961 \h </w:instrText>
+            </w:r>
+            <w:r>
+              <w:rPr>
+                <w:noProof/>
+                <w:webHidden/>
+              </w:rPr>
+            </w:r>
+            <w:r>
+              <w:rPr>
+                <w:noProof/>
+                <w:webHidden/>
+              </w:rPr>
+              <w:fldChar w:fldCharType="separate"/>
+            </w:r>
+            <w:r>
+              <w:rPr>
+                <w:noProof/>
+                <w:webHidden/>
+              </w:rPr>
+              <w:t>4</w:t>
+            </w:r>
+            <w:r>
+              <w:rPr>
+                <w:noProof/>
+                <w:webHidden/>
+              </w:rPr>
+              <w:fldChar w:fldCharType="end"/>
+            </w:r>
+          </w:hyperlink>
+        </w:p>
+        <w:p>
+          <w:pPr>
+            <w:pStyle w:val="TM2"/>
+            <w:tabs>
+              <w:tab w:val="left" w:pos="880"/>
+              <w:tab w:val="right" w:leader="dot" w:pos="9062"/>
+            </w:tabs>
+            <w:rPr>
+              <w:noProof/>
+              <w:szCs w:val="22"/>
+              <w:lang w:val="fr-CH" w:eastAsia="fr-CH"/>
+            </w:rPr>
+          </w:pPr>
+          <w:hyperlink w:anchor="_Toc514337962" w:history="1">
+            <w:r>
+              <w:rPr>
+                <w:rStyle w:val="Lienhypertexte"/>
+                <w:noProof/>
+              </w:rPr>
+              <w:t>4.5</w:t>
+            </w:r>
+            <w:r>
+              <w:rPr>
+                <w:noProof/>
+                <w:szCs w:val="22"/>
+                <w:lang w:val="fr-CH" w:eastAsia="fr-CH"/>
+              </w:rPr>
+              <w:tab/>
+            </w:r>
+            <w:r>
+              <w:rPr>
+                <w:rStyle w:val="Lienhypertexte"/>
+                <w:noProof/>
+              </w:rPr>
               <w:t>Livrables</w:t>
             </w:r>
             <w:r>
@@ -1335,7 +1588,7 @@
                 <w:noProof/>
                 <w:webHidden/>
               </w:rPr>
-              <w:instrText xml:space="preserve"> PAGEREF _Toc513551459 \h </w:instrText>
+              <w:instrText xml:space="preserve"> PAGEREF _Toc514337962 \h </w:instrText>
             </w:r>
             <w:r>
               <w:rPr>
@@ -1355,7 +1608,7 @@
                 <w:noProof/>
                 <w:webHidden/>
               </w:rPr>
-              <w:t>3</w:t>
+              <w:t>4</w:t>
             </w:r>
             <w:r>
               <w:rPr>
@@ -1379,13 +1632,13 @@
               <w:lang w:val="fr-CH" w:eastAsia="fr-CH"/>
             </w:rPr>
           </w:pPr>
-          <w:hyperlink w:anchor="_Toc513551460" w:history="1">
+          <w:hyperlink w:anchor="_Toc514337963" w:history="1">
             <w:r>
               <w:rPr>
                 <w:rStyle w:val="Lienhypertexte"/>
                 <w:noProof/>
               </w:rPr>
-              <w:t>4</w:t>
+              <w:t>5</w:t>
             </w:r>
             <w:r>
               <w:rPr>
@@ -1421,7 +1674,7 @@
                 <w:noProof/>
                 <w:webHidden/>
               </w:rPr>
-              <w:instrText xml:space="preserve"> PAGEREF _Toc513551460 \h </w:instrText>
+              <w:instrText xml:space="preserve"> PAGEREF _Toc514337963 \h </w:instrText>
             </w:r>
             <w:r>
               <w:rPr>
@@ -1441,7 +1694,7 @@
                 <w:noProof/>
                 <w:webHidden/>
               </w:rPr>
-              <w:t>4</w:t>
+              <w:t>5</w:t>
             </w:r>
             <w:r>
               <w:rPr>
@@ -1465,13 +1718,13 @@
               <w:lang w:val="fr-CH" w:eastAsia="fr-CH"/>
             </w:rPr>
           </w:pPr>
-          <w:hyperlink w:anchor="_Toc513551461" w:history="1">
+          <w:hyperlink w:anchor="_Toc514337964" w:history="1">
             <w:r>
               <w:rPr>
                 <w:rStyle w:val="Lienhypertexte"/>
                 <w:noProof/>
               </w:rPr>
-              <w:t>4.1</w:t>
+              <w:t>5.1</w:t>
             </w:r>
             <w:r>
               <w:rPr>
@@ -1507,7 +1760,7 @@
                 <w:noProof/>
                 <w:webHidden/>
               </w:rPr>
-              <w:instrText xml:space="preserve"> PAGEREF _Toc513551461 \h </w:instrText>
+              <w:instrText xml:space="preserve"> PAGEREF _Toc514337964 \h </w:instrText>
             </w:r>
             <w:r>
               <w:rPr>
@@ -1527,7 +1780,7 @@
                 <w:noProof/>
                 <w:webHidden/>
               </w:rPr>
-              <w:t>4</w:t>
+              <w:t>5</w:t>
             </w:r>
             <w:r>
               <w:rPr>
@@ -1551,13 +1804,13 @@
               <w:lang w:val="fr-CH" w:eastAsia="fr-CH"/>
             </w:rPr>
           </w:pPr>
-          <w:hyperlink w:anchor="_Toc513551462" w:history="1">
+          <w:hyperlink w:anchor="_Toc514337965" w:history="1">
             <w:r>
               <w:rPr>
                 <w:rStyle w:val="Lienhypertexte"/>
                 <w:noProof/>
               </w:rPr>
-              <w:t>4.1.1</w:t>
+              <w:t>5.1.1</w:t>
             </w:r>
             <w:r>
               <w:rPr>
@@ -1593,7 +1846,7 @@
                 <w:noProof/>
                 <w:webHidden/>
               </w:rPr>
-              <w:instrText xml:space="preserve"> PAGEREF _Toc513551462 \h </w:instrText>
+              <w:instrText xml:space="preserve"> PAGEREF _Toc514337965 \h </w:instrText>
             </w:r>
             <w:r>
               <w:rPr>
@@ -1613,7 +1866,7 @@
                 <w:noProof/>
                 <w:webHidden/>
               </w:rPr>
-              <w:t>4</w:t>
+              <w:t>5</w:t>
             </w:r>
             <w:r>
               <w:rPr>
@@ -1637,13 +1890,13 @@
               <w:lang w:val="fr-CH" w:eastAsia="fr-CH"/>
             </w:rPr>
           </w:pPr>
-          <w:hyperlink w:anchor="_Toc513551463" w:history="1">
+          <w:hyperlink w:anchor="_Toc514337966" w:history="1">
             <w:r>
               <w:rPr>
                 <w:rStyle w:val="Lienhypertexte"/>
                 <w:noProof/>
               </w:rPr>
-              <w:t>4.1.2</w:t>
+              <w:t>5.1.2</w:t>
             </w:r>
             <w:r>
               <w:rPr>
@@ -1679,7 +1932,7 @@
                 <w:noProof/>
                 <w:webHidden/>
               </w:rPr>
-              <w:instrText xml:space="preserve"> PAGEREF _Toc513551463 \h </w:instrText>
+              <w:instrText xml:space="preserve"> PAGEREF _Toc514337966 \h </w:instrText>
             </w:r>
             <w:r>
               <w:rPr>
@@ -1699,7 +1952,7 @@
                 <w:noProof/>
                 <w:webHidden/>
               </w:rPr>
-              <w:t>4</w:t>
+              <w:t>5</w:t>
             </w:r>
             <w:r>
               <w:rPr>
@@ -1723,13 +1976,13 @@
               <w:lang w:val="fr-CH" w:eastAsia="fr-CH"/>
             </w:rPr>
           </w:pPr>
-          <w:hyperlink w:anchor="_Toc513551464" w:history="1">
+          <w:hyperlink w:anchor="_Toc514337967" w:history="1">
             <w:r>
               <w:rPr>
                 <w:rStyle w:val="Lienhypertexte"/>
                 <w:noProof/>
               </w:rPr>
-              <w:t>4.1.3</w:t>
+              <w:t>5.1.3</w:t>
             </w:r>
             <w:r>
               <w:rPr>
@@ -1765,7 +2018,7 @@
                 <w:noProof/>
                 <w:webHidden/>
               </w:rPr>
-              <w:instrText xml:space="preserve"> PAGEREF _Toc513551464 \h </w:instrText>
+              <w:instrText xml:space="preserve"> PAGEREF _Toc514337967 \h </w:instrText>
             </w:r>
             <w:r>
               <w:rPr>
@@ -1785,7 +2038,7 @@
                 <w:noProof/>
                 <w:webHidden/>
               </w:rPr>
-              <w:t>4</w:t>
+              <w:t>5</w:t>
             </w:r>
             <w:r>
               <w:rPr>
@@ -1809,13 +2062,13 @@
               <w:lang w:val="fr-CH" w:eastAsia="fr-CH"/>
             </w:rPr>
           </w:pPr>
-          <w:hyperlink w:anchor="_Toc513551465" w:history="1">
+          <w:hyperlink w:anchor="_Toc514337968" w:history="1">
             <w:r>
               <w:rPr>
                 <w:rStyle w:val="Lienhypertexte"/>
                 <w:noProof/>
               </w:rPr>
-              <w:t>4.1.4</w:t>
+              <w:t>5.1.4</w:t>
             </w:r>
             <w:r>
               <w:rPr>
@@ -1830,7 +2083,7 @@
                 <w:rStyle w:val="Lienhypertexte"/>
                 <w:noProof/>
               </w:rPr>
-              <w:t>Déverrouiller via le mot de passe admin</w:t>
+              <w:t>Déverrouiller via le code secret</w:t>
             </w:r>
             <w:r>
               <w:rPr>
@@ -1851,7 +2104,7 @@
                 <w:noProof/>
                 <w:webHidden/>
               </w:rPr>
-              <w:instrText xml:space="preserve"> PAGEREF _Toc513551465 \h </w:instrText>
+              <w:instrText xml:space="preserve"> PAGEREF _Toc514337968 \h </w:instrText>
             </w:r>
             <w:r>
               <w:rPr>
@@ -1871,7 +2124,7 @@
                 <w:noProof/>
                 <w:webHidden/>
               </w:rPr>
-              <w:t>4</w:t>
+              <w:t>5</w:t>
             </w:r>
             <w:r>
               <w:rPr>
@@ -1895,13 +2148,13 @@
               <w:lang w:val="fr-CH" w:eastAsia="fr-CH"/>
             </w:rPr>
           </w:pPr>
-          <w:hyperlink w:anchor="_Toc513551466" w:history="1">
+          <w:hyperlink w:anchor="_Toc514337969" w:history="1">
             <w:r>
               <w:rPr>
                 <w:rStyle w:val="Lienhypertexte"/>
                 <w:noProof/>
               </w:rPr>
-              <w:t>4.1.5</w:t>
+              <w:t>5.1.5</w:t>
             </w:r>
             <w:r>
               <w:rPr>
@@ -1937,7 +2190,7 @@
                 <w:noProof/>
                 <w:webHidden/>
               </w:rPr>
-              <w:instrText xml:space="preserve"> PAGEREF _Toc513551466 \h </w:instrText>
+              <w:instrText xml:space="preserve"> PAGEREF _Toc514337969 \h </w:instrText>
             </w:r>
             <w:r>
               <w:rPr>
@@ -1957,7 +2210,7 @@
                 <w:noProof/>
                 <w:webHidden/>
               </w:rPr>
-              <w:t>4</w:t>
+              <w:t>5</w:t>
             </w:r>
             <w:r>
               <w:rPr>
@@ -1981,13 +2234,13 @@
               <w:lang w:val="fr-CH" w:eastAsia="fr-CH"/>
             </w:rPr>
           </w:pPr>
-          <w:hyperlink w:anchor="_Toc513551467" w:history="1">
+          <w:hyperlink w:anchor="_Toc514337970" w:history="1">
             <w:r>
               <w:rPr>
                 <w:rStyle w:val="Lienhypertexte"/>
                 <w:noProof/>
               </w:rPr>
-              <w:t>4.2</w:t>
+              <w:t>5.2</w:t>
             </w:r>
             <w:r>
               <w:rPr>
@@ -2023,7 +2276,7 @@
                 <w:noProof/>
                 <w:webHidden/>
               </w:rPr>
-              <w:instrText xml:space="preserve"> PAGEREF _Toc513551467 \h </w:instrText>
+              <w:instrText xml:space="preserve"> PAGEREF _Toc514337970 \h </w:instrText>
             </w:r>
             <w:r>
               <w:rPr>
@@ -2043,7 +2296,7 @@
                 <w:noProof/>
                 <w:webHidden/>
               </w:rPr>
-              <w:t>4</w:t>
+              <w:t>5</w:t>
             </w:r>
             <w:r>
               <w:rPr>
@@ -2067,13 +2320,13 @@
               <w:lang w:val="fr-CH" w:eastAsia="fr-CH"/>
             </w:rPr>
           </w:pPr>
-          <w:hyperlink w:anchor="_Toc513551468" w:history="1">
+          <w:hyperlink w:anchor="_Toc514337971" w:history="1">
             <w:r>
               <w:rPr>
                 <w:rStyle w:val="Lienhypertexte"/>
                 <w:noProof/>
               </w:rPr>
-              <w:t>5</w:t>
+              <w:t>6</w:t>
             </w:r>
             <w:r>
               <w:rPr>
@@ -2109,7 +2362,7 @@
                 <w:noProof/>
                 <w:webHidden/>
               </w:rPr>
-              <w:instrText xml:space="preserve"> PAGEREF _Toc513551468 \h </w:instrText>
+              <w:instrText xml:space="preserve"> PAGEREF _Toc514337971 \h </w:instrText>
             </w:r>
             <w:r>
               <w:rPr>
@@ -2129,7 +2382,7 @@
                 <w:noProof/>
                 <w:webHidden/>
               </w:rPr>
-              <w:t>6</w:t>
+              <w:t>8</w:t>
             </w:r>
             <w:r>
               <w:rPr>
@@ -2153,13 +2406,13 @@
               <w:lang w:val="fr-CH" w:eastAsia="fr-CH"/>
             </w:rPr>
           </w:pPr>
-          <w:hyperlink w:anchor="_Toc513551469" w:history="1">
+          <w:hyperlink w:anchor="_Toc514337972" w:history="1">
             <w:r>
               <w:rPr>
                 <w:rStyle w:val="Lienhypertexte"/>
                 <w:noProof/>
               </w:rPr>
-              <w:t>5.1</w:t>
+              <w:t>6.1</w:t>
             </w:r>
             <w:r>
               <w:rPr>
@@ -2195,7 +2448,7 @@
                 <w:noProof/>
                 <w:webHidden/>
               </w:rPr>
-              <w:instrText xml:space="preserve"> PAGEREF _Toc513551469 \h </w:instrText>
+              <w:instrText xml:space="preserve"> PAGEREF _Toc514337972 \h </w:instrText>
             </w:r>
             <w:r>
               <w:rPr>
@@ -2215,7 +2468,7 @@
                 <w:noProof/>
                 <w:webHidden/>
               </w:rPr>
-              <w:t>6</w:t>
+              <w:t>8</w:t>
             </w:r>
             <w:r>
               <w:rPr>
@@ -2239,13 +2492,13 @@
               <w:lang w:val="fr-CH" w:eastAsia="fr-CH"/>
             </w:rPr>
           </w:pPr>
-          <w:hyperlink w:anchor="_Toc513551470" w:history="1">
+          <w:hyperlink w:anchor="_Toc514337973" w:history="1">
             <w:r>
               <w:rPr>
                 <w:rStyle w:val="Lienhypertexte"/>
                 <w:noProof/>
               </w:rPr>
-              <w:t>5.2</w:t>
+              <w:t>6.2</w:t>
             </w:r>
             <w:r>
               <w:rPr>
@@ -2281,7 +2534,7 @@
                 <w:noProof/>
                 <w:webHidden/>
               </w:rPr>
-              <w:instrText xml:space="preserve"> PAGEREF _Toc513551470 \h </w:instrText>
+              <w:instrText xml:space="preserve"> PAGEREF _Toc514337973 \h </w:instrText>
             </w:r>
             <w:r>
               <w:rPr>
@@ -2301,7 +2554,7 @@
                 <w:noProof/>
                 <w:webHidden/>
               </w:rPr>
-              <w:t>6</w:t>
+              <w:t>9</w:t>
             </w:r>
             <w:r>
               <w:rPr>
@@ -2314,9 +2567,9 @@
         </w:p>
         <w:p>
           <w:pPr>
-            <w:pStyle w:val="TM1"/>
+            <w:pStyle w:val="TM2"/>
             <w:tabs>
-              <w:tab w:val="left" w:pos="440"/>
+              <w:tab w:val="left" w:pos="880"/>
               <w:tab w:val="right" w:leader="dot" w:pos="9062"/>
             </w:tabs>
             <w:rPr>
@@ -2325,13 +2578,13 @@
               <w:lang w:val="fr-CH" w:eastAsia="fr-CH"/>
             </w:rPr>
           </w:pPr>
-          <w:hyperlink w:anchor="_Toc513551471" w:history="1">
+          <w:hyperlink w:anchor="_Toc514337974" w:history="1">
             <w:r>
               <w:rPr>
                 <w:rStyle w:val="Lienhypertexte"/>
                 <w:noProof/>
               </w:rPr>
-              <w:t>6</w:t>
+              <w:t>6.3</w:t>
             </w:r>
             <w:r>
               <w:rPr>
@@ -2346,7 +2599,7 @@
                 <w:rStyle w:val="Lienhypertexte"/>
                 <w:noProof/>
               </w:rPr>
-              <w:t>Tests</w:t>
+              <w:t>View</w:t>
             </w:r>
             <w:r>
               <w:rPr>
@@ -2367,7 +2620,7 @@
                 <w:noProof/>
                 <w:webHidden/>
               </w:rPr>
-              <w:instrText xml:space="preserve"> PAGEREF _Toc513551471 \h </w:instrText>
+              <w:instrText xml:space="preserve"> PAGEREF _Toc514337974 \h </w:instrText>
             </w:r>
             <w:r>
               <w:rPr>
@@ -2387,7 +2640,7 @@
                 <w:noProof/>
                 <w:webHidden/>
               </w:rPr>
-              <w:t>6</w:t>
+              <w:t>10</w:t>
             </w:r>
             <w:r>
               <w:rPr>
@@ -2400,9 +2653,9 @@
         </w:p>
         <w:p>
           <w:pPr>
-            <w:pStyle w:val="TM1"/>
+            <w:pStyle w:val="TM3"/>
             <w:tabs>
-              <w:tab w:val="left" w:pos="440"/>
+              <w:tab w:val="left" w:pos="1320"/>
               <w:tab w:val="right" w:leader="dot" w:pos="9062"/>
             </w:tabs>
             <w:rPr>
@@ -2411,13 +2664,13 @@
               <w:lang w:val="fr-CH" w:eastAsia="fr-CH"/>
             </w:rPr>
           </w:pPr>
-          <w:hyperlink w:anchor="_Toc513551472" w:history="1">
+          <w:hyperlink w:anchor="_Toc514337975" w:history="1">
             <w:r>
               <w:rPr>
                 <w:rStyle w:val="Lienhypertexte"/>
                 <w:noProof/>
               </w:rPr>
-              <w:t>7</w:t>
+              <w:t>6.3.1</w:t>
             </w:r>
             <w:r>
               <w:rPr>
@@ -2432,7 +2685,7 @@
                 <w:rStyle w:val="Lienhypertexte"/>
                 <w:noProof/>
               </w:rPr>
-              <w:t>Conclusion</w:t>
+              <w:t>Program</w:t>
             </w:r>
             <w:r>
               <w:rPr>
@@ -2453,7 +2706,7 @@
                 <w:noProof/>
                 <w:webHidden/>
               </w:rPr>
-              <w:instrText xml:space="preserve"> PAGEREF _Toc513551472 \h </w:instrText>
+              <w:instrText xml:space="preserve"> PAGEREF _Toc514337975 \h </w:instrText>
             </w:r>
             <w:r>
               <w:rPr>
@@ -2473,7 +2726,609 @@
                 <w:noProof/>
                 <w:webHidden/>
               </w:rPr>
-              <w:t>6</w:t>
+              <w:t>10</w:t>
+            </w:r>
+            <w:r>
+              <w:rPr>
+                <w:noProof/>
+                <w:webHidden/>
+              </w:rPr>
+              <w:fldChar w:fldCharType="end"/>
+            </w:r>
+          </w:hyperlink>
+        </w:p>
+        <w:p>
+          <w:pPr>
+            <w:pStyle w:val="TM2"/>
+            <w:tabs>
+              <w:tab w:val="left" w:pos="880"/>
+              <w:tab w:val="right" w:leader="dot" w:pos="9062"/>
+            </w:tabs>
+            <w:rPr>
+              <w:noProof/>
+              <w:szCs w:val="22"/>
+              <w:lang w:val="fr-CH" w:eastAsia="fr-CH"/>
+            </w:rPr>
+          </w:pPr>
+          <w:hyperlink w:anchor="_Toc514337976" w:history="1">
+            <w:r>
+              <w:rPr>
+                <w:rStyle w:val="Lienhypertexte"/>
+                <w:noProof/>
+              </w:rPr>
+              <w:t>6.4</w:t>
+            </w:r>
+            <w:r>
+              <w:rPr>
+                <w:noProof/>
+                <w:szCs w:val="22"/>
+                <w:lang w:val="fr-CH" w:eastAsia="fr-CH"/>
+              </w:rPr>
+              <w:tab/>
+            </w:r>
+            <w:r>
+              <w:rPr>
+                <w:rStyle w:val="Lienhypertexte"/>
+                <w:noProof/>
+              </w:rPr>
+              <w:t>Model</w:t>
+            </w:r>
+            <w:r>
+              <w:rPr>
+                <w:noProof/>
+                <w:webHidden/>
+              </w:rPr>
+              <w:tab/>
+            </w:r>
+            <w:r>
+              <w:rPr>
+                <w:noProof/>
+                <w:webHidden/>
+              </w:rPr>
+              <w:fldChar w:fldCharType="begin"/>
+            </w:r>
+            <w:r>
+              <w:rPr>
+                <w:noProof/>
+                <w:webHidden/>
+              </w:rPr>
+              <w:instrText xml:space="preserve"> PAGEREF _Toc514337976 \h </w:instrText>
+            </w:r>
+            <w:r>
+              <w:rPr>
+                <w:noProof/>
+                <w:webHidden/>
+              </w:rPr>
+            </w:r>
+            <w:r>
+              <w:rPr>
+                <w:noProof/>
+                <w:webHidden/>
+              </w:rPr>
+              <w:fldChar w:fldCharType="separate"/>
+            </w:r>
+            <w:r>
+              <w:rPr>
+                <w:noProof/>
+                <w:webHidden/>
+              </w:rPr>
+              <w:t>10</w:t>
+            </w:r>
+            <w:r>
+              <w:rPr>
+                <w:noProof/>
+                <w:webHidden/>
+              </w:rPr>
+              <w:fldChar w:fldCharType="end"/>
+            </w:r>
+          </w:hyperlink>
+        </w:p>
+        <w:p>
+          <w:pPr>
+            <w:pStyle w:val="TM3"/>
+            <w:tabs>
+              <w:tab w:val="left" w:pos="1320"/>
+              <w:tab w:val="right" w:leader="dot" w:pos="9062"/>
+            </w:tabs>
+            <w:rPr>
+              <w:noProof/>
+              <w:szCs w:val="22"/>
+              <w:lang w:val="fr-CH" w:eastAsia="fr-CH"/>
+            </w:rPr>
+          </w:pPr>
+          <w:hyperlink w:anchor="_Toc514337977" w:history="1">
+            <w:r>
+              <w:rPr>
+                <w:rStyle w:val="Lienhypertexte"/>
+                <w:noProof/>
+              </w:rPr>
+              <w:t>6.4.1</w:t>
+            </w:r>
+            <w:r>
+              <w:rPr>
+                <w:noProof/>
+                <w:szCs w:val="22"/>
+                <w:lang w:val="fr-CH" w:eastAsia="fr-CH"/>
+              </w:rPr>
+              <w:tab/>
+            </w:r>
+            <w:r>
+              <w:rPr>
+                <w:rStyle w:val="Lienhypertexte"/>
+                <w:noProof/>
+              </w:rPr>
+              <w:t>LCD</w:t>
+            </w:r>
+            <w:r>
+              <w:rPr>
+                <w:noProof/>
+                <w:webHidden/>
+              </w:rPr>
+              <w:tab/>
+            </w:r>
+            <w:r>
+              <w:rPr>
+                <w:noProof/>
+                <w:webHidden/>
+              </w:rPr>
+              <w:fldChar w:fldCharType="begin"/>
+            </w:r>
+            <w:r>
+              <w:rPr>
+                <w:noProof/>
+                <w:webHidden/>
+              </w:rPr>
+              <w:instrText xml:space="preserve"> PAGEREF _Toc514337977 \h </w:instrText>
+            </w:r>
+            <w:r>
+              <w:rPr>
+                <w:noProof/>
+                <w:webHidden/>
+              </w:rPr>
+            </w:r>
+            <w:r>
+              <w:rPr>
+                <w:noProof/>
+                <w:webHidden/>
+              </w:rPr>
+              <w:fldChar w:fldCharType="separate"/>
+            </w:r>
+            <w:r>
+              <w:rPr>
+                <w:noProof/>
+                <w:webHidden/>
+              </w:rPr>
+              <w:t>10</w:t>
+            </w:r>
+            <w:r>
+              <w:rPr>
+                <w:noProof/>
+                <w:webHidden/>
+              </w:rPr>
+              <w:fldChar w:fldCharType="end"/>
+            </w:r>
+          </w:hyperlink>
+        </w:p>
+        <w:p>
+          <w:pPr>
+            <w:pStyle w:val="TM3"/>
+            <w:tabs>
+              <w:tab w:val="left" w:pos="1320"/>
+              <w:tab w:val="right" w:leader="dot" w:pos="9062"/>
+            </w:tabs>
+            <w:rPr>
+              <w:noProof/>
+              <w:szCs w:val="22"/>
+              <w:lang w:val="fr-CH" w:eastAsia="fr-CH"/>
+            </w:rPr>
+          </w:pPr>
+          <w:hyperlink w:anchor="_Toc514337978" w:history="1">
+            <w:r>
+              <w:rPr>
+                <w:rStyle w:val="Lienhypertexte"/>
+                <w:noProof/>
+              </w:rPr>
+              <w:t>6.4.2</w:t>
+            </w:r>
+            <w:r>
+              <w:rPr>
+                <w:noProof/>
+                <w:szCs w:val="22"/>
+                <w:lang w:val="fr-CH" w:eastAsia="fr-CH"/>
+              </w:rPr>
+              <w:tab/>
+            </w:r>
+            <w:r>
+              <w:rPr>
+                <w:rStyle w:val="Lienhypertexte"/>
+                <w:noProof/>
+              </w:rPr>
+              <w:t>RFIDReader</w:t>
+            </w:r>
+            <w:r>
+              <w:rPr>
+                <w:noProof/>
+                <w:webHidden/>
+              </w:rPr>
+              <w:tab/>
+            </w:r>
+            <w:r>
+              <w:rPr>
+                <w:noProof/>
+                <w:webHidden/>
+              </w:rPr>
+              <w:fldChar w:fldCharType="begin"/>
+            </w:r>
+            <w:r>
+              <w:rPr>
+                <w:noProof/>
+                <w:webHidden/>
+              </w:rPr>
+              <w:instrText xml:space="preserve"> PAGEREF _Toc514337978 \h </w:instrText>
+            </w:r>
+            <w:r>
+              <w:rPr>
+                <w:noProof/>
+                <w:webHidden/>
+              </w:rPr>
+            </w:r>
+            <w:r>
+              <w:rPr>
+                <w:noProof/>
+                <w:webHidden/>
+              </w:rPr>
+              <w:fldChar w:fldCharType="separate"/>
+            </w:r>
+            <w:r>
+              <w:rPr>
+                <w:noProof/>
+                <w:webHidden/>
+              </w:rPr>
+              <w:t>10</w:t>
+            </w:r>
+            <w:r>
+              <w:rPr>
+                <w:noProof/>
+                <w:webHidden/>
+              </w:rPr>
+              <w:fldChar w:fldCharType="end"/>
+            </w:r>
+          </w:hyperlink>
+        </w:p>
+        <w:p>
+          <w:pPr>
+            <w:pStyle w:val="TM3"/>
+            <w:tabs>
+              <w:tab w:val="left" w:pos="1320"/>
+              <w:tab w:val="right" w:leader="dot" w:pos="9062"/>
+            </w:tabs>
+            <w:rPr>
+              <w:noProof/>
+              <w:szCs w:val="22"/>
+              <w:lang w:val="fr-CH" w:eastAsia="fr-CH"/>
+            </w:rPr>
+          </w:pPr>
+          <w:hyperlink w:anchor="_Toc514337979" w:history="1">
+            <w:r>
+              <w:rPr>
+                <w:rStyle w:val="Lienhypertexte"/>
+                <w:noProof/>
+              </w:rPr>
+              <w:t>6.4.3</w:t>
+            </w:r>
+            <w:r>
+              <w:rPr>
+                <w:noProof/>
+                <w:szCs w:val="22"/>
+                <w:lang w:val="fr-CH" w:eastAsia="fr-CH"/>
+              </w:rPr>
+              <w:tab/>
+            </w:r>
+            <w:r>
+              <w:rPr>
+                <w:rStyle w:val="Lienhypertexte"/>
+                <w:noProof/>
+              </w:rPr>
+              <w:t>ServoMotor</w:t>
+            </w:r>
+            <w:r>
+              <w:rPr>
+                <w:noProof/>
+                <w:webHidden/>
+              </w:rPr>
+              <w:tab/>
+            </w:r>
+            <w:r>
+              <w:rPr>
+                <w:noProof/>
+                <w:webHidden/>
+              </w:rPr>
+              <w:fldChar w:fldCharType="begin"/>
+            </w:r>
+            <w:r>
+              <w:rPr>
+                <w:noProof/>
+                <w:webHidden/>
+              </w:rPr>
+              <w:instrText xml:space="preserve"> PAGEREF _Toc514337979 \h </w:instrText>
+            </w:r>
+            <w:r>
+              <w:rPr>
+                <w:noProof/>
+                <w:webHidden/>
+              </w:rPr>
+            </w:r>
+            <w:r>
+              <w:rPr>
+                <w:noProof/>
+                <w:webHidden/>
+              </w:rPr>
+              <w:fldChar w:fldCharType="separate"/>
+            </w:r>
+            <w:r>
+              <w:rPr>
+                <w:noProof/>
+                <w:webHidden/>
+              </w:rPr>
+              <w:t>10</w:t>
+            </w:r>
+            <w:r>
+              <w:rPr>
+                <w:noProof/>
+                <w:webHidden/>
+              </w:rPr>
+              <w:fldChar w:fldCharType="end"/>
+            </w:r>
+          </w:hyperlink>
+        </w:p>
+        <w:p>
+          <w:pPr>
+            <w:pStyle w:val="TM3"/>
+            <w:tabs>
+              <w:tab w:val="left" w:pos="1320"/>
+              <w:tab w:val="right" w:leader="dot" w:pos="9062"/>
+            </w:tabs>
+            <w:rPr>
+              <w:noProof/>
+              <w:szCs w:val="22"/>
+              <w:lang w:val="fr-CH" w:eastAsia="fr-CH"/>
+            </w:rPr>
+          </w:pPr>
+          <w:hyperlink w:anchor="_Toc514337980" w:history="1">
+            <w:r>
+              <w:rPr>
+                <w:rStyle w:val="Lienhypertexte"/>
+                <w:noProof/>
+              </w:rPr>
+              <w:t>6.4.4</w:t>
+            </w:r>
+            <w:r>
+              <w:rPr>
+                <w:noProof/>
+                <w:szCs w:val="22"/>
+                <w:lang w:val="fr-CH" w:eastAsia="fr-CH"/>
+              </w:rPr>
+              <w:tab/>
+            </w:r>
+            <w:r>
+              <w:rPr>
+                <w:rStyle w:val="Lienhypertexte"/>
+                <w:noProof/>
+              </w:rPr>
+              <w:t>ListOfCards</w:t>
+            </w:r>
+            <w:r>
+              <w:rPr>
+                <w:noProof/>
+                <w:webHidden/>
+              </w:rPr>
+              <w:tab/>
+            </w:r>
+            <w:r>
+              <w:rPr>
+                <w:noProof/>
+                <w:webHidden/>
+              </w:rPr>
+              <w:fldChar w:fldCharType="begin"/>
+            </w:r>
+            <w:r>
+              <w:rPr>
+                <w:noProof/>
+                <w:webHidden/>
+              </w:rPr>
+              <w:instrText xml:space="preserve"> PAGEREF _Toc514337980 \h </w:instrText>
+            </w:r>
+            <w:r>
+              <w:rPr>
+                <w:noProof/>
+                <w:webHidden/>
+              </w:rPr>
+            </w:r>
+            <w:r>
+              <w:rPr>
+                <w:noProof/>
+                <w:webHidden/>
+              </w:rPr>
+              <w:fldChar w:fldCharType="separate"/>
+            </w:r>
+            <w:r>
+              <w:rPr>
+                <w:noProof/>
+                <w:webHidden/>
+              </w:rPr>
+              <w:t>10</w:t>
+            </w:r>
+            <w:r>
+              <w:rPr>
+                <w:noProof/>
+                <w:webHidden/>
+              </w:rPr>
+              <w:fldChar w:fldCharType="end"/>
+            </w:r>
+          </w:hyperlink>
+        </w:p>
+        <w:p>
+          <w:pPr>
+            <w:pStyle w:val="TM3"/>
+            <w:tabs>
+              <w:tab w:val="left" w:pos="1320"/>
+              <w:tab w:val="right" w:leader="dot" w:pos="9062"/>
+            </w:tabs>
+            <w:rPr>
+              <w:noProof/>
+              <w:szCs w:val="22"/>
+              <w:lang w:val="fr-CH" w:eastAsia="fr-CH"/>
+            </w:rPr>
+          </w:pPr>
+          <w:hyperlink w:anchor="_Toc514337981" w:history="1">
+            <w:r>
+              <w:rPr>
+                <w:rStyle w:val="Lienhypertexte"/>
+                <w:noProof/>
+              </w:rPr>
+              <w:t>6.4.5</w:t>
+            </w:r>
+            <w:r>
+              <w:rPr>
+                <w:noProof/>
+                <w:szCs w:val="22"/>
+                <w:lang w:val="fr-CH" w:eastAsia="fr-CH"/>
+              </w:rPr>
+              <w:tab/>
+            </w:r>
+            <w:r>
+              <w:rPr>
+                <w:rStyle w:val="Lienhypertexte"/>
+                <w:noProof/>
+              </w:rPr>
+              <w:t>Card</w:t>
+            </w:r>
+            <w:r>
+              <w:rPr>
+                <w:noProof/>
+                <w:webHidden/>
+              </w:rPr>
+              <w:tab/>
+            </w:r>
+            <w:r>
+              <w:rPr>
+                <w:noProof/>
+                <w:webHidden/>
+              </w:rPr>
+              <w:fldChar w:fldCharType="begin"/>
+            </w:r>
+            <w:r>
+              <w:rPr>
+                <w:noProof/>
+                <w:webHidden/>
+              </w:rPr>
+              <w:instrText xml:space="preserve"> PAGEREF _Toc514337981 \h </w:instrText>
+            </w:r>
+            <w:r>
+              <w:rPr>
+                <w:noProof/>
+                <w:webHidden/>
+              </w:rPr>
+            </w:r>
+            <w:r>
+              <w:rPr>
+                <w:noProof/>
+                <w:webHidden/>
+              </w:rPr>
+              <w:fldChar w:fldCharType="separate"/>
+            </w:r>
+            <w:r>
+              <w:rPr>
+                <w:noProof/>
+                <w:webHidden/>
+              </w:rPr>
+              <w:t>10</w:t>
+            </w:r>
+            <w:r>
+              <w:rPr>
+                <w:noProof/>
+                <w:webHidden/>
+              </w:rPr>
+              <w:fldChar w:fldCharType="end"/>
+            </w:r>
+          </w:hyperlink>
+        </w:p>
+        <w:p>
+          <w:pPr>
+            <w:pStyle w:val="TM3"/>
+            <w:tabs>
+              <w:tab w:val="left" w:pos="1320"/>
+              <w:tab w:val="right" w:leader="dot" w:pos="9062"/>
+            </w:tabs>
+            <w:rPr>
+              <w:noProof/>
+              <w:szCs w:val="22"/>
+              <w:lang w:val="fr-CH" w:eastAsia="fr-CH"/>
+            </w:rPr>
+          </w:pPr>
+          <w:hyperlink w:anchor="_Toc514337982" w:history="1">
+            <w:r>
+              <w:rPr>
+                <w:rStyle w:val="Lienhypertexte"/>
+                <w:noProof/>
+              </w:rPr>
+              <w:t>6.4.6</w:t>
+            </w:r>
+            <w:r>
+              <w:rPr>
+                <w:noProof/>
+                <w:szCs w:val="22"/>
+                <w:lang w:val="fr-CH" w:eastAsia="fr-CH"/>
+              </w:rPr>
+              <w:tab/>
+            </w:r>
+            <w:r>
+              <w:rPr>
+                <w:rStyle w:val="Lienhypertexte"/>
+                <w:noProof/>
+              </w:rPr>
+              <w:t>SDCard</w:t>
+            </w:r>
+            <w:r>
+              <w:rPr>
+                <w:noProof/>
+                <w:webHidden/>
+              </w:rPr>
+              <w:tab/>
+            </w:r>
+            <w:r>
+              <w:rPr>
+                <w:noProof/>
+                <w:webHidden/>
+              </w:rPr>
+              <w:fldChar w:fldCharType="begin"/>
+            </w:r>
+            <w:r>
+              <w:rPr>
+                <w:noProof/>
+                <w:webHidden/>
+              </w:rPr>
+              <w:instrText xml:space="preserve"> PAGEREF _Toc514337982 \h </w:instrText>
+            </w:r>
+            <w:r>
+              <w:rPr>
+                <w:noProof/>
+                <w:webHidden/>
+              </w:rPr>
+            </w:r>
+            <w:r>
+              <w:rPr>
+                <w:noProof/>
+                <w:webHidden/>
+              </w:rPr>
+              <w:fldChar w:fldCharType="separate"/>
+            </w:r>
+            <w:r>
+              <w:rPr>
+                <w:noProof/>
+                <w:webHidden/>
+              </w:rPr>
+              <w:t>10</w:t>
             </w:r>
             <w:r>
               <w:rPr>
@@ -2498,7 +3353,7 @@
       <w:pPr>
         <w:pStyle w:val="Titre1"/>
       </w:pPr>
-      <w:bookmarkStart w:id="0" w:name="_Toc513551452"/>
+      <w:bookmarkStart w:id="0" w:name="_Toc514337952"/>
       <w:r>
         <w:lastRenderedPageBreak/>
         <w:t>Tableau des révisions</w:t>
@@ -2508,9 +3363,8 @@
     <w:p/>
     <w:tbl>
       <w:tblPr>
-        <w:tblStyle w:val="Grilledutableau"/>
+        <w:tblStyle w:val="TableauGrille2-Accentuation1"/>
         <w:tblW w:w="9072" w:type="dxa"/>
-        <w:tblInd w:w="-5" w:type="dxa"/>
         <w:tblLook w:val="04A0" w:firstRow="1" w:lastRow="0" w:firstColumn="1" w:lastColumn="0" w:noHBand="0" w:noVBand="1"/>
       </w:tblPr>
       <w:tblGrid>
@@ -2519,8 +3373,12 @@
         <w:gridCol w:w="1275"/>
       </w:tblGrid>
       <w:tr>
+        <w:trPr>
+          <w:cnfStyle w:val="100000000000" w:firstRow="1" w:lastRow="0" w:firstColumn="0" w:lastColumn="0" w:oddVBand="0" w:evenVBand="0" w:oddHBand="0" w:evenHBand="0" w:firstRowFirstColumn="0" w:firstRowLastColumn="0" w:lastRowFirstColumn="0" w:lastRowLastColumn="0"/>
+        </w:trPr>
         <w:tc>
           <w:tcPr>
+            <w:cnfStyle w:val="001000000000" w:firstRow="0" w:lastRow="0" w:firstColumn="1" w:lastColumn="0" w:oddVBand="0" w:evenVBand="0" w:oddHBand="0" w:evenHBand="0" w:firstRowFirstColumn="0" w:firstRowLastColumn="0" w:lastRowFirstColumn="0" w:lastRowLastColumn="0"/>
             <w:tcW w:w="1279" w:type="dxa"/>
           </w:tcPr>
           <w:p>
@@ -2534,6 +3392,9 @@
             <w:tcW w:w="6518" w:type="dxa"/>
           </w:tcPr>
           <w:p>
+            <w:pPr>
+              <w:cnfStyle w:val="100000000000" w:firstRow="1" w:lastRow="0" w:firstColumn="0" w:lastColumn="0" w:oddVBand="0" w:evenVBand="0" w:oddHBand="0" w:evenHBand="0" w:firstRowFirstColumn="0" w:firstRowLastColumn="0" w:lastRowFirstColumn="0" w:lastRowLastColumn="0"/>
+            </w:pPr>
             <w:r>
               <w:t>Description</w:t>
             </w:r>
@@ -2544,8 +3405,59 @@
             <w:tcW w:w="1275" w:type="dxa"/>
           </w:tcPr>
           <w:p>
+            <w:pPr>
+              <w:cnfStyle w:val="100000000000" w:firstRow="1" w:lastRow="0" w:firstColumn="0" w:lastColumn="0" w:oddVBand="0" w:evenVBand="0" w:oddHBand="0" w:evenHBand="0" w:firstRowFirstColumn="0" w:firstRowLastColumn="0" w:lastRowFirstColumn="0" w:lastRowLastColumn="0"/>
+            </w:pPr>
             <w:r>
               <w:t>Date</w:t>
+            </w:r>
+          </w:p>
+        </w:tc>
+      </w:tr>
+      <w:tr>
+        <w:trPr>
+          <w:cnfStyle w:val="000000100000" w:firstRow="0" w:lastRow="0" w:firstColumn="0" w:lastColumn="0" w:oddVBand="0" w:evenVBand="0" w:oddHBand="1" w:evenHBand="0" w:firstRowFirstColumn="0" w:firstRowLastColumn="0" w:lastRowFirstColumn="0" w:lastRowLastColumn="0"/>
+        </w:trPr>
+        <w:tc>
+          <w:tcPr>
+            <w:cnfStyle w:val="001000000000" w:firstRow="0" w:lastRow="0" w:firstColumn="1" w:lastColumn="0" w:oddVBand="0" w:evenVBand="0" w:oddHBand="0" w:evenHBand="0" w:firstRowFirstColumn="0" w:firstRowLastColumn="0" w:lastRowFirstColumn="0" w:lastRowLastColumn="0"/>
+            <w:tcW w:w="1279" w:type="dxa"/>
+            <w:vAlign w:val="center"/>
+          </w:tcPr>
+          <w:p>
+            <w:r>
+              <w:t>1.0</w:t>
+            </w:r>
+          </w:p>
+        </w:tc>
+        <w:tc>
+          <w:tcPr>
+            <w:tcW w:w="6518" w:type="dxa"/>
+            <w:vAlign w:val="center"/>
+          </w:tcPr>
+          <w:p>
+            <w:pPr>
+              <w:cnfStyle w:val="000000100000" w:firstRow="0" w:lastRow="0" w:firstColumn="0" w:lastColumn="0" w:oddVBand="0" w:evenVBand="0" w:oddHBand="1" w:evenHBand="0" w:firstRowFirstColumn="0" w:firstRowLastColumn="0" w:lastRowFirstColumn="0" w:lastRowLastColumn="0"/>
+            </w:pPr>
+            <w:r>
+              <w:t>Création de la doc</w:t>
+            </w:r>
+          </w:p>
+        </w:tc>
+        <w:tc>
+          <w:tcPr>
+            <w:tcW w:w="1275" w:type="dxa"/>
+            <w:vAlign w:val="center"/>
+          </w:tcPr>
+          <w:p>
+            <w:pPr>
+              <w:cnfStyle w:val="000000100000" w:firstRow="0" w:lastRow="0" w:firstColumn="0" w:lastColumn="0" w:oddVBand="0" w:evenVBand="0" w:oddHBand="1" w:evenHBand="0" w:firstRowFirstColumn="0" w:firstRowLastColumn="0" w:lastRowFirstColumn="0" w:lastRowLastColumn="0"/>
+            </w:pPr>
+            <w:r>
+              <w:t>08.05</w:t>
+            </w:r>
+            <w:r>
+              <w:t>.2018</w:t>
             </w:r>
           </w:p>
         </w:tc>
@@ -2553,34 +3465,92 @@
       <w:tr>
         <w:tc>
           <w:tcPr>
+            <w:cnfStyle w:val="001000000000" w:firstRow="0" w:lastRow="0" w:firstColumn="1" w:lastColumn="0" w:oddVBand="0" w:evenVBand="0" w:oddHBand="0" w:evenHBand="0" w:firstRowFirstColumn="0" w:firstRowLastColumn="0" w:lastRowFirstColumn="0" w:lastRowLastColumn="0"/>
             <w:tcW w:w="1279" w:type="dxa"/>
+            <w:vAlign w:val="center"/>
           </w:tcPr>
           <w:p>
             <w:r>
-              <w:t>1.0</w:t>
+              <w:t>1.1</w:t>
             </w:r>
           </w:p>
         </w:tc>
         <w:tc>
           <w:tcPr>
             <w:tcW w:w="6518" w:type="dxa"/>
+            <w:vAlign w:val="center"/>
           </w:tcPr>
           <w:p>
-            <w:r>
-              <w:t>Création de la doc</w:t>
+            <w:pPr>
+              <w:cnfStyle w:val="000000000000" w:firstRow="0" w:lastRow="0" w:firstColumn="0" w:lastColumn="0" w:oddVBand="0" w:evenVBand="0" w:oddHBand="0" w:evenHBand="0" w:firstRowFirstColumn="0" w:firstRowLastColumn="0" w:lastRowFirstColumn="0" w:lastRowLastColumn="0"/>
+            </w:pPr>
+            <w:r>
+              <w:t>Ajout de la partie fonctionnalités</w:t>
             </w:r>
           </w:p>
         </w:tc>
         <w:tc>
           <w:tcPr>
             <w:tcW w:w="1275" w:type="dxa"/>
+            <w:vAlign w:val="center"/>
           </w:tcPr>
           <w:p>
-            <w:r>
-              <w:t>08.05</w:t>
-            </w:r>
-            <w:r>
-              <w:t>.2018</w:t>
+            <w:pPr>
+              <w:cnfStyle w:val="000000000000" w:firstRow="0" w:lastRow="0" w:firstColumn="0" w:lastColumn="0" w:oddVBand="0" w:evenVBand="0" w:oddHBand="0" w:evenHBand="0" w:firstRowFirstColumn="0" w:firstRowLastColumn="0" w:lastRowFirstColumn="0" w:lastRowLastColumn="0"/>
+            </w:pPr>
+            <w:r>
+              <w:t>09.05.2018</w:t>
+            </w:r>
+          </w:p>
+        </w:tc>
+      </w:tr>
+      <w:tr>
+        <w:trPr>
+          <w:cnfStyle w:val="000000100000" w:firstRow="0" w:lastRow="0" w:firstColumn="0" w:lastColumn="0" w:oddVBand="0" w:evenVBand="0" w:oddHBand="1" w:evenHBand="0" w:firstRowFirstColumn="0" w:firstRowLastColumn="0" w:lastRowFirstColumn="0" w:lastRowLastColumn="0"/>
+        </w:trPr>
+        <w:tc>
+          <w:tcPr>
+            <w:cnfStyle w:val="001000000000" w:firstRow="0" w:lastRow="0" w:firstColumn="1" w:lastColumn="0" w:oddVBand="0" w:evenVBand="0" w:oddHBand="0" w:evenHBand="0" w:firstRowFirstColumn="0" w:firstRowLastColumn="0" w:lastRowFirstColumn="0" w:lastRowLastColumn="0"/>
+            <w:tcW w:w="1279" w:type="dxa"/>
+            <w:vAlign w:val="center"/>
+          </w:tcPr>
+          <w:p>
+            <w:r>
+              <w:t>1.2</w:t>
+            </w:r>
+          </w:p>
+        </w:tc>
+        <w:tc>
+          <w:tcPr>
+            <w:tcW w:w="6518" w:type="dxa"/>
+            <w:vAlign w:val="center"/>
+          </w:tcPr>
+          <w:p>
+            <w:pPr>
+              <w:cnfStyle w:val="000000100000" w:firstRow="0" w:lastRow="0" w:firstColumn="0" w:lastColumn="0" w:oddVBand="0" w:evenVBand="0" w:oddHBand="1" w:evenHBand="0" w:firstRowFirstColumn="0" w:firstRowLastColumn="0" w:lastRowFirstColumn="0" w:lastRowLastColumn="0"/>
+            </w:pPr>
+            <w:r>
+              <w:t>Ajou</w:t>
+            </w:r>
+            <w:r>
+              <w:t xml:space="preserve">t de la partie </w:t>
+            </w:r>
+            <w:r>
+              <w:t>use cases</w:t>
+            </w:r>
+          </w:p>
+        </w:tc>
+        <w:tc>
+          <w:tcPr>
+            <w:tcW w:w="1275" w:type="dxa"/>
+            <w:vAlign w:val="center"/>
+          </w:tcPr>
+          <w:p>
+            <w:pPr>
+              <w:cnfStyle w:val="000000100000" w:firstRow="0" w:lastRow="0" w:firstColumn="0" w:lastColumn="0" w:oddVBand="0" w:evenVBand="0" w:oddHBand="1" w:evenHBand="0" w:firstRowFirstColumn="0" w:firstRowLastColumn="0" w:lastRowFirstColumn="0" w:lastRowLastColumn="0"/>
+            </w:pPr>
+            <w:r>
+              <w:t>11.05.2018</w:t>
             </w:r>
           </w:p>
         </w:tc>
@@ -2588,21 +3558,43 @@
       <w:tr>
         <w:tc>
           <w:tcPr>
+            <w:cnfStyle w:val="001000000000" w:firstRow="0" w:lastRow="0" w:firstColumn="1" w:lastColumn="0" w:oddVBand="0" w:evenVBand="0" w:oddHBand="0" w:evenHBand="0" w:firstRowFirstColumn="0" w:firstRowLastColumn="0" w:lastRowFirstColumn="0" w:lastRowLastColumn="0"/>
             <w:tcW w:w="1279" w:type="dxa"/>
+            <w:vAlign w:val="center"/>
           </w:tcPr>
-          <w:p/>
+          <w:p>
+            <w:r>
+              <w:t>1.3</w:t>
+            </w:r>
+          </w:p>
         </w:tc>
         <w:tc>
           <w:tcPr>
             <w:tcW w:w="6518" w:type="dxa"/>
+            <w:vAlign w:val="center"/>
           </w:tcPr>
-          <w:p/>
+          <w:p>
+            <w:pPr>
+              <w:cnfStyle w:val="000000000000" w:firstRow="0" w:lastRow="0" w:firstColumn="0" w:lastColumn="0" w:oddVBand="0" w:evenVBand="0" w:oddHBand="0" w:evenHBand="0" w:firstRowFirstColumn="0" w:firstRowLastColumn="0" w:lastRowFirstColumn="0" w:lastRowLastColumn="0"/>
+            </w:pPr>
+            <w:r>
+              <w:t>Modification global de la doc + ajout de la partie analyse organique</w:t>
+            </w:r>
+          </w:p>
         </w:tc>
         <w:tc>
           <w:tcPr>
             <w:tcW w:w="1275" w:type="dxa"/>
+            <w:vAlign w:val="center"/>
           </w:tcPr>
-          <w:p/>
+          <w:p>
+            <w:pPr>
+              <w:cnfStyle w:val="000000000000" w:firstRow="0" w:lastRow="0" w:firstColumn="0" w:lastColumn="0" w:oddVBand="0" w:evenVBand="0" w:oddHBand="0" w:evenHBand="0" w:firstRowFirstColumn="0" w:firstRowLastColumn="0" w:lastRowFirstColumn="0" w:lastRowLastColumn="0"/>
+            </w:pPr>
+            <w:r>
+              <w:t>17.05.2018</w:t>
+            </w:r>
+          </w:p>
         </w:tc>
       </w:tr>
     </w:tbl>
@@ -2616,7 +3608,7 @@
       <w:pPr>
         <w:pStyle w:val="Titre1"/>
       </w:pPr>
-      <w:bookmarkStart w:id="1" w:name="_Toc513551453"/>
+      <w:bookmarkStart w:id="1" w:name="_Toc514337953"/>
       <w:r>
         <w:lastRenderedPageBreak/>
         <w:t>Introduction</w:t>
@@ -2624,56 +3616,253 @@
       <w:bookmarkEnd w:id="1"/>
     </w:p>
     <w:p>
-      <w:r>
-        <w:t>Il s’agit d’un microcontrôleur programmé en C# qui permet de verrouiller/déverrouiller un coffre (une bo</w:t>
-      </w:r>
-      <w:r>
-        <w:t>i</w:t>
-      </w:r>
-      <w:r>
-        <w:t>te) grâce à un système de badge RFID.</w:t>
+      <w:pPr>
+        <w:jc w:val="both"/>
+      </w:pPr>
+      <w:r>
+        <w:t>Cette documentation a pour but de détailler le fonc</w:t>
+      </w:r>
+      <w:r>
+        <w:t xml:space="preserve">tionnement de l’application web </w:t>
+      </w:r>
+      <w:r>
+        <w:t>développée dans le cadre du TPI (Travail Pratique Individuel)</w:t>
+      </w:r>
+      <w:r>
+        <w:t xml:space="preserve">. Elle est destinée aux experts </w:t>
+      </w:r>
+      <w:r>
+        <w:t>évaluant le travail ainsi qu’aux personnes susceptibles de la continuer.</w:t>
+      </w:r>
+    </w:p>
+    <w:p>
+      <w:pPr>
+        <w:jc w:val="both"/>
+      </w:pPr>
+      <w:r>
+        <w:t>Pour le cadre de ce travail j’ai décidé de développer une application microcontrôleur utilisant le C# comme langage. Le but de ce travail est d’avoir un microcontrôleur fonctionnel qui permet à un utilisateur de remplacer une tirelire ou un coffre-fort qui s’ouvre avec des méthodes standard (Code, Clefs, etc.) par une boite qui s’ouvre avec un système de badge RFID.</w:t>
+      </w:r>
+    </w:p>
+    <w:p>
+      <w:pPr>
+        <w:jc w:val="both"/>
+      </w:pPr>
+      <w:r>
+        <w:t>Cette réalisation me permet d’approfondir mes connaissances en C# et en microcontrôleur et de les appliquées dans le cadre d’un travail concret. Ce travail relate toutes mes connaissances et expériences acquise durant ma formation.</w:t>
       </w:r>
     </w:p>
     <w:p>
       <w:pPr>
         <w:pStyle w:val="Titre1"/>
       </w:pPr>
-      <w:bookmarkStart w:id="2" w:name="_Toc513551454"/>
-      <w:r>
+      <w:bookmarkStart w:id="2" w:name="_Toc514337954"/>
+      <w:r>
+        <w:t>Pourquoi j’ai choisi ce projet</w:t>
+      </w:r>
+      <w:bookmarkEnd w:id="2"/>
+    </w:p>
+    <w:p>
+      <w:pPr>
+        <w:pStyle w:val="Titre2"/>
+      </w:pPr>
+      <w:bookmarkStart w:id="3" w:name="_Toc514337955"/>
+      <w:r>
+        <w:t>Pourquoi un microcontrôleur en C#</w:t>
+      </w:r>
+      <w:bookmarkEnd w:id="3"/>
+    </w:p>
+    <w:p>
+      <w:pPr>
+        <w:jc w:val="both"/>
+      </w:pPr>
+      <w:r>
+        <w:t xml:space="preserve">Tout d’abord, si j’ai choisi de faire une application </w:t>
+      </w:r>
+      <w:r>
+        <w:t xml:space="preserve">microcontrôleur en </w:t>
+      </w:r>
+      <w:r>
+        <w:t>C# plutôt qu’une application web c’est parce que je n’étais pas motivé à faire du web. Lors de ma 3</w:t>
+      </w:r>
+      <w:r>
+        <w:rPr>
+          <w:vertAlign w:val="superscript"/>
+        </w:rPr>
+        <w:t>ème</w:t>
+      </w:r>
+      <w:r>
+        <w:t xml:space="preserve"> année de formation au CFPT, notre classe à expérimenté une nouvelle branche de l’école qui s’appelle « Ecole Entreprise »</w:t>
+      </w:r>
+      <w:r>
+        <w:t>. Pendant l’année entière nous devions développer un projet pour l’école. Mon équipe et moi avons été mandaté par le directeur du CFPT, M. Martinez, afin de développer un projet qui permettrai de faciliter la recherche de stage pour les techniciens et les futurs élèves de l’Ecole Entreprise.</w:t>
+      </w:r>
+      <w:r>
+        <w:t xml:space="preserve"> Nous avions le choix de la plateforme et nous avions donc décider de se lancer sur un projet web.</w:t>
+      </w:r>
+      <w:r>
+        <w:t xml:space="preserve"> </w:t>
+      </w:r>
+      <w:r>
+        <w:t xml:space="preserve">Du coup pendant l’année entière nous avons développé un site utilisant les technologies </w:t>
+      </w:r>
+      <w:proofErr w:type="spellStart"/>
+      <w:r>
+        <w:t>ajax</w:t>
+      </w:r>
+      <w:proofErr w:type="spellEnd"/>
+      <w:r>
+        <w:t>, java script</w:t>
+      </w:r>
+      <w:r>
+        <w:t>,</w:t>
+      </w:r>
+      <w:r>
+        <w:t xml:space="preserve"> </w:t>
+      </w:r>
+      <w:proofErr w:type="spellStart"/>
+      <w:r>
+        <w:t>php</w:t>
+      </w:r>
+      <w:proofErr w:type="spellEnd"/>
+      <w:r>
+        <w:t xml:space="preserve">, </w:t>
+      </w:r>
+      <w:proofErr w:type="spellStart"/>
+      <w:r>
+        <w:t>jquery</w:t>
+      </w:r>
+      <w:proofErr w:type="spellEnd"/>
+      <w:r>
+        <w:t xml:space="preserve">, </w:t>
+      </w:r>
+      <w:proofErr w:type="spellStart"/>
+      <w:r>
+        <w:t>bootstrap</w:t>
+      </w:r>
+      <w:proofErr w:type="spellEnd"/>
+      <w:r>
+        <w:t>, etc</w:t>
+      </w:r>
+      <w:r>
+        <w:t>.</w:t>
+      </w:r>
+    </w:p>
+    <w:p>
+      <w:pPr>
+        <w:jc w:val="both"/>
+      </w:pPr>
+      <w:r>
+        <w:t>Le fait d’avoir développé un site web pendant toutes une année ne m’a pas « dégouté » du web, au contraire en voyant toutes les possibilités qui s’ouvre au monde du web ça m’a donné envie de continuer à approfondir mes connaissances. Cependant je voulais changer d’optique, voire de nouvelles choses, le monde informatique est très vaste. Voilà comment j’en suis venu à réaliser une application microcontrôleur. Lors de la formation nous n’avons pas fait beaucoup de microcontrôleur et c’était pour moi une chance de réaliser un travail concret pendant le TPI sur un microcontrôleur.</w:t>
+      </w:r>
+      <w:r>
+        <w:t xml:space="preserve"> Pour le langage de programmation (C#) et l’environnement de programmation (</w:t>
+      </w:r>
+      <w:proofErr w:type="spellStart"/>
+      <w:r>
+        <w:t>FezSpider</w:t>
+      </w:r>
+      <w:proofErr w:type="spellEnd"/>
+      <w:r>
+        <w:t xml:space="preserve">, </w:t>
+      </w:r>
+      <w:proofErr w:type="spellStart"/>
+      <w:r>
+        <w:t>Gadgeteer</w:t>
+      </w:r>
+      <w:proofErr w:type="spellEnd"/>
+      <w:r>
+        <w:t>, GHI) c’est</w:t>
+      </w:r>
+      <w:r>
+        <w:t xml:space="preserve"> </w:t>
+      </w:r>
+      <w:r>
+        <w:t>surtout pour un confort</w:t>
+      </w:r>
+      <w:r>
+        <w:t>, je me retrouve dans un environnement de développement que je connais bien.</w:t>
+      </w:r>
+    </w:p>
+    <w:p>
+      <w:pPr>
+        <w:pStyle w:val="Titre2"/>
+      </w:pPr>
+      <w:bookmarkStart w:id="4" w:name="_Toc514337956"/>
+      <w:r>
+        <w:t>Pourquoi la technologie RFID</w:t>
+      </w:r>
+      <w:bookmarkEnd w:id="4"/>
+    </w:p>
+    <w:p>
+      <w:pPr>
+        <w:jc w:val="both"/>
+      </w:pPr>
+      <w:r>
+        <w:t>Lors de l’atelier « Nouvelles Technologies », cette année. J’ai pu étudier la technologie du RFID. Ce sujet m’a beaucoup plus et m’a surtout très intéressé. Aussi, cette technologie commence à beaucoup se répandre pour diverses utilisations (ouverture d’une porte, d’une barrière, etc.)</w:t>
+      </w:r>
+      <w:r>
+        <w:t xml:space="preserve"> et je voulais voir si j’étais capable d’adapter cette technologie à mes idées.</w:t>
+      </w:r>
+    </w:p>
+    <w:p>
+      <w:pPr>
+        <w:jc w:val="both"/>
+      </w:pPr>
+      <w:r>
+        <w:br w:type="page"/>
+      </w:r>
+    </w:p>
+    <w:p>
+      <w:pPr>
+        <w:pStyle w:val="Titre1"/>
+      </w:pPr>
+      <w:bookmarkStart w:id="5" w:name="_Toc514337957"/>
+      <w:r>
+        <w:lastRenderedPageBreak/>
         <w:t>Rappel du cahier des charges</w:t>
       </w:r>
-      <w:bookmarkEnd w:id="2"/>
+      <w:bookmarkEnd w:id="5"/>
     </w:p>
     <w:p>
       <w:pPr>
         <w:pStyle w:val="Titre2"/>
       </w:pPr>
-      <w:bookmarkStart w:id="3" w:name="_Toc513551455"/>
+      <w:bookmarkStart w:id="6" w:name="_Toc514337958"/>
       <w:r>
         <w:t>But</w:t>
       </w:r>
-      <w:bookmarkEnd w:id="3"/>
-    </w:p>
-    <w:p>
-      <w:r>
-        <w:t>Le microcontrôleur déverrouille (le servomoteur bouge) la bo</w:t>
-      </w:r>
-      <w:r>
-        <w:t>i</w:t>
-      </w:r>
-      <w:r>
-        <w:t>te à l’approche d’un badge valide.</w:t>
+      <w:bookmarkEnd w:id="6"/>
+    </w:p>
+    <w:p>
+      <w:r>
+        <w:t xml:space="preserve">Le </w:t>
+      </w:r>
+      <w:r>
+        <w:t>but est de créer un microcontrôleur capable de gérer l’ouverture et la fermeture d’une boite (sorte de petit coffre-fort) à l’approche d’un badge RFID.</w:t>
+      </w:r>
+    </w:p>
+    <w:p>
+      <w:r>
+        <w:t xml:space="preserve">L’application sera </w:t>
+      </w:r>
+      <w:bookmarkStart w:id="7" w:name="_GoBack"/>
+      <w:bookmarkEnd w:id="7"/>
+      <w:r>
+        <w:t>développée</w:t>
+      </w:r>
+      <w:r>
+        <w:t xml:space="preserve"> en utilisant le design pattern Modèle-Vue (MV) </w:t>
       </w:r>
     </w:p>
     <w:p>
       <w:pPr>
         <w:pStyle w:val="Titre2"/>
       </w:pPr>
-      <w:bookmarkStart w:id="4" w:name="_Toc513551456"/>
+      <w:bookmarkStart w:id="8" w:name="_Toc514337959"/>
       <w:r>
         <w:t>Spécifications</w:t>
       </w:r>
-      <w:bookmarkEnd w:id="4"/>
+      <w:bookmarkEnd w:id="8"/>
     </w:p>
     <w:p>
       <w:r>
@@ -2801,11 +3990,11 @@
       <w:pPr>
         <w:pStyle w:val="Titre2"/>
       </w:pPr>
-      <w:bookmarkStart w:id="5" w:name="_Toc513551457"/>
+      <w:bookmarkStart w:id="9" w:name="_Toc514337960"/>
       <w:r>
         <w:t>Restrictions</w:t>
       </w:r>
-      <w:bookmarkEnd w:id="5"/>
+      <w:bookmarkEnd w:id="9"/>
     </w:p>
     <w:p>
       <w:r>
@@ -2861,11 +4050,11 @@
       <w:pPr>
         <w:pStyle w:val="Titre2"/>
       </w:pPr>
-      <w:bookmarkStart w:id="6" w:name="_Toc513551458"/>
+      <w:bookmarkStart w:id="10" w:name="_Toc514337961"/>
       <w:r>
         <w:t>Environnement</w:t>
       </w:r>
-      <w:bookmarkEnd w:id="6"/>
+      <w:bookmarkEnd w:id="10"/>
     </w:p>
     <w:p>
       <w:r>
@@ -2883,8 +4072,6 @@
       <w:r>
         <w:t>Ordinateur de type PC</w:t>
       </w:r>
-      <w:bookmarkStart w:id="7" w:name="_GoBack"/>
-      <w:bookmarkEnd w:id="7"/>
     </w:p>
     <w:p>
       <w:pPr>
@@ -2998,11 +4185,11 @@
       <w:pPr>
         <w:pStyle w:val="Titre2"/>
       </w:pPr>
-      <w:bookmarkStart w:id="8" w:name="_Toc513551459"/>
+      <w:bookmarkStart w:id="11" w:name="_Toc514337962"/>
       <w:r>
         <w:t>Livrables</w:t>
       </w:r>
-      <w:bookmarkEnd w:id="8"/>
+      <w:bookmarkEnd w:id="11"/>
     </w:p>
     <w:p>
       <w:pPr>
@@ -3053,31 +4240,36 @@
       </w:r>
     </w:p>
     <w:p>
+      <w:r>
+        <w:br w:type="page"/>
+      </w:r>
+    </w:p>
+    <w:p>
       <w:pPr>
         <w:pStyle w:val="Titre1"/>
       </w:pPr>
-      <w:bookmarkStart w:id="9" w:name="_Toc513551460"/>
+      <w:bookmarkStart w:id="12" w:name="_Toc514337963"/>
       <w:r>
         <w:lastRenderedPageBreak/>
         <w:t>Analyse fonctionnelle</w:t>
       </w:r>
-      <w:bookmarkEnd w:id="9"/>
+      <w:bookmarkEnd w:id="12"/>
     </w:p>
     <w:p>
       <w:pPr>
         <w:pStyle w:val="Titre2"/>
       </w:pPr>
-      <w:bookmarkStart w:id="10" w:name="_Toc513551461"/>
+      <w:bookmarkStart w:id="13" w:name="_Toc514337964"/>
       <w:r>
         <w:t>Fonctionnalités</w:t>
       </w:r>
-      <w:bookmarkEnd w:id="10"/>
+      <w:bookmarkEnd w:id="13"/>
     </w:p>
     <w:p>
       <w:pPr>
         <w:pStyle w:val="Titre3"/>
       </w:pPr>
-      <w:bookmarkStart w:id="11" w:name="_Toc513551462"/>
+      <w:bookmarkStart w:id="14" w:name="_Toc514337965"/>
       <w:r>
         <w:t>Déverr</w:t>
       </w:r>
@@ -3087,7 +4279,7 @@
       <w:r>
         <w:t>rrouiller la boite</w:t>
       </w:r>
-      <w:bookmarkEnd w:id="11"/>
+      <w:bookmarkEnd w:id="14"/>
     </w:p>
     <w:p>
       <w:r>
@@ -3107,11 +4299,11 @@
       <w:pPr>
         <w:pStyle w:val="Titre3"/>
       </w:pPr>
-      <w:bookmarkStart w:id="12" w:name="_Toc513551463"/>
+      <w:bookmarkStart w:id="15" w:name="_Toc514337966"/>
       <w:r>
         <w:t>Ajouter un badge</w:t>
       </w:r>
-      <w:bookmarkEnd w:id="12"/>
+      <w:bookmarkEnd w:id="15"/>
     </w:p>
     <w:p>
       <w:r>
@@ -3151,11 +4343,11 @@
       <w:pPr>
         <w:pStyle w:val="Titre3"/>
       </w:pPr>
-      <w:bookmarkStart w:id="13" w:name="_Toc513551464"/>
+      <w:bookmarkStart w:id="16" w:name="_Toc514337967"/>
       <w:r>
         <w:t>Supprimer un badge</w:t>
       </w:r>
-      <w:bookmarkEnd w:id="13"/>
+      <w:bookmarkEnd w:id="16"/>
     </w:p>
     <w:p>
       <w:r>
@@ -3175,14 +4367,14 @@
       <w:pPr>
         <w:pStyle w:val="Titre3"/>
       </w:pPr>
-      <w:bookmarkStart w:id="14" w:name="_Toc513551465"/>
+      <w:bookmarkStart w:id="17" w:name="_Toc514337968"/>
       <w:r>
         <w:t xml:space="preserve">Déverrouiller via le </w:t>
       </w:r>
-      <w:bookmarkEnd w:id="14"/>
       <w:r>
         <w:t>code secret</w:t>
       </w:r>
+      <w:bookmarkEnd w:id="17"/>
     </w:p>
     <w:p>
       <w:r>
@@ -3211,11 +4403,11 @@
       <w:pPr>
         <w:pStyle w:val="Titre3"/>
       </w:pPr>
-      <w:bookmarkStart w:id="15" w:name="_Toc513551466"/>
+      <w:bookmarkStart w:id="18" w:name="_Toc514337969"/>
       <w:r>
         <w:t>Verrouillage automatique</w:t>
       </w:r>
-      <w:bookmarkEnd w:id="15"/>
+      <w:bookmarkEnd w:id="18"/>
     </w:p>
     <w:p>
       <w:r>
@@ -3232,7 +4424,7 @@
       <w:pPr>
         <w:pStyle w:val="Titre2"/>
       </w:pPr>
-      <w:bookmarkStart w:id="16" w:name="_Toc513551467"/>
+      <w:bookmarkStart w:id="19" w:name="_Toc514337970"/>
       <w:r>
         <w:t>Cas d’utilisations (</w:t>
       </w:r>
@@ -3242,7 +4434,7 @@
       <w:r>
         <w:t xml:space="preserve"> Cases)</w:t>
       </w:r>
-      <w:bookmarkEnd w:id="16"/>
+      <w:bookmarkEnd w:id="19"/>
     </w:p>
     <w:p>
       <w:r>
@@ -4124,78 +5316,1043 @@
     <w:p>
       <w:pPr>
         <w:ind w:firstLine="708"/>
+      </w:pPr>
+      <w:r>
+        <w:t>2b1)</w:t>
+      </w:r>
+      <w:r>
+        <w:t xml:space="preserve"> Le système annule et affiche le menu principal</w:t>
+      </w:r>
+    </w:p>
+    <w:p>
+      <w:r>
+        <w:br w:type="page"/>
+      </w:r>
+    </w:p>
+    <w:p>
+      <w:pPr>
+        <w:pStyle w:val="Titre1"/>
+      </w:pPr>
+      <w:bookmarkStart w:id="20" w:name="_Toc514337971"/>
+      <w:r>
+        <w:lastRenderedPageBreak/>
+        <w:t>Analyse organique</w:t>
+      </w:r>
+      <w:bookmarkEnd w:id="20"/>
+    </w:p>
+    <w:p>
+      <w:pPr>
+        <w:pStyle w:val="Titre2"/>
+      </w:pPr>
+      <w:bookmarkStart w:id="21" w:name="_Toc514337972"/>
+      <w:r>
+        <w:t>Connectique</w:t>
+      </w:r>
+      <w:bookmarkEnd w:id="21"/>
+    </w:p>
+    <w:p>
+      <w:pPr>
+        <w:keepNext/>
+        <w:jc w:val="center"/>
+      </w:pPr>
+      <w:r>
         <w:rPr>
-          <w:b/>
+          <w:noProof/>
+          <w:lang w:val="fr-CH" w:eastAsia="fr-CH"/>
         </w:rPr>
-      </w:pPr>
-      <w:r>
-        <w:t>2b1)</w:t>
-      </w:r>
-      <w:r>
-        <w:t xml:space="preserve"> Le système annule et affiche le menu principal</w:t>
-      </w:r>
-    </w:p>
-    <w:p>
-      <w:pPr>
-        <w:pStyle w:val="Titre1"/>
-      </w:pPr>
-      <w:bookmarkStart w:id="17" w:name="_Toc513551468"/>
-      <w:r>
-        <w:t>Analyse organique</w:t>
-      </w:r>
-      <w:bookmarkEnd w:id="17"/>
+        <w:drawing>
+          <wp:inline distT="0" distB="0" distL="0" distR="0" wp14:anchorId="1CB42930" wp14:editId="469CE812">
+            <wp:extent cx="5383987" cy="4032648"/>
+            <wp:effectExtent l="0" t="0" r="0" b="6350"/>
+            <wp:docPr id="1" name="Image 1"/>
+            <wp:cNvGraphicFramePr>
+              <a:graphicFrameLocks xmlns:a="http://schemas.openxmlformats.org/drawingml/2006/main" noChangeAspect="1"/>
+            </wp:cNvGraphicFramePr>
+            <a:graphic xmlns:a="http://schemas.openxmlformats.org/drawingml/2006/main">
+              <a:graphicData uri="http://schemas.openxmlformats.org/drawingml/2006/picture">
+                <pic:pic xmlns:pic="http://schemas.openxmlformats.org/drawingml/2006/picture">
+                  <pic:nvPicPr>
+                    <pic:cNvPr id="1" name="Connectique.png"/>
+                    <pic:cNvPicPr/>
+                  </pic:nvPicPr>
+                  <pic:blipFill>
+                    <a:blip r:embed="rId10">
+                      <a:extLst>
+                        <a:ext uri="{28A0092B-C50C-407E-A947-70E740481C1C}">
+                          <a14:useLocalDpi xmlns:a14="http://schemas.microsoft.com/office/drawing/2010/main" val="0"/>
+                        </a:ext>
+                      </a:extLst>
+                    </a:blip>
+                    <a:stretch>
+                      <a:fillRect/>
+                    </a:stretch>
+                  </pic:blipFill>
+                  <pic:spPr>
+                    <a:xfrm>
+                      <a:off x="0" y="0"/>
+                      <a:ext cx="5404990" cy="4048380"/>
+                    </a:xfrm>
+                    <a:prstGeom prst="rect">
+                      <a:avLst/>
+                    </a:prstGeom>
+                  </pic:spPr>
+                </pic:pic>
+              </a:graphicData>
+            </a:graphic>
+          </wp:inline>
+        </w:drawing>
+      </w:r>
+    </w:p>
+    <w:p>
+      <w:pPr>
+        <w:pStyle w:val="Lgende"/>
+        <w:jc w:val="center"/>
+      </w:pPr>
+      <w:r>
+        <w:t xml:space="preserve">Figure </w:t>
+      </w:r>
+      <w:r>
+        <w:fldChar w:fldCharType="begin"/>
+      </w:r>
+      <w:r>
+        <w:instrText xml:space="preserve"> SEQ Figure \* ARABIC </w:instrText>
+      </w:r>
+      <w:r>
+        <w:fldChar w:fldCharType="separate"/>
+      </w:r>
+      <w:r>
+        <w:rPr>
+          <w:noProof/>
+        </w:rPr>
+        <w:t>1</w:t>
+      </w:r>
+      <w:r>
+        <w:fldChar w:fldCharType="end"/>
+      </w:r>
+      <w:r>
+        <w:t xml:space="preserve"> – Schéma connectique</w:t>
+      </w:r>
+    </w:p>
+    <w:p>
+      <w:pPr>
+        <w:jc w:val="both"/>
+      </w:pPr>
+      <w:r>
+        <w:t xml:space="preserve">Ce schéma représente la manière dont mes modules sont connectés à ma carte </w:t>
+      </w:r>
+      <w:proofErr w:type="spellStart"/>
+      <w:r>
+        <w:t>FezSpider</w:t>
+      </w:r>
+      <w:proofErr w:type="spellEnd"/>
+      <w:r>
+        <w:t xml:space="preserve"> (élément central)</w:t>
+      </w:r>
+      <w:r>
+        <w:t> :</w:t>
+      </w:r>
+    </w:p>
+    <w:tbl>
+      <w:tblPr>
+        <w:tblStyle w:val="TableauGrille2-Accentuation1"/>
+        <w:tblW w:w="0" w:type="auto"/>
+        <w:tblLook w:val="04A0" w:firstRow="1" w:lastRow="0" w:firstColumn="1" w:lastColumn="0" w:noHBand="0" w:noVBand="1"/>
+      </w:tblPr>
+      <w:tblGrid>
+        <w:gridCol w:w="1843"/>
+        <w:gridCol w:w="1985"/>
+        <w:gridCol w:w="3685"/>
+        <w:gridCol w:w="1549"/>
+      </w:tblGrid>
+      <w:tr>
+        <w:trPr>
+          <w:cnfStyle w:val="100000000000" w:firstRow="1" w:lastRow="0" w:firstColumn="0" w:lastColumn="0" w:oddVBand="0" w:evenVBand="0" w:oddHBand="0" w:evenHBand="0" w:firstRowFirstColumn="0" w:firstRowLastColumn="0" w:lastRowFirstColumn="0" w:lastRowLastColumn="0"/>
+        </w:trPr>
+        <w:tc>
+          <w:tcPr>
+            <w:cnfStyle w:val="001000000000" w:firstRow="0" w:lastRow="0" w:firstColumn="1" w:lastColumn="0" w:oddVBand="0" w:evenVBand="0" w:oddHBand="0" w:evenHBand="0" w:firstRowFirstColumn="0" w:firstRowLastColumn="0" w:lastRowFirstColumn="0" w:lastRowLastColumn="0"/>
+            <w:tcW w:w="1843" w:type="dxa"/>
+            <w:vAlign w:val="center"/>
+          </w:tcPr>
+          <w:p>
+            <w:r>
+              <w:t>Module</w:t>
+            </w:r>
+          </w:p>
+        </w:tc>
+        <w:tc>
+          <w:tcPr>
+            <w:tcW w:w="1985" w:type="dxa"/>
+            <w:vAlign w:val="center"/>
+          </w:tcPr>
+          <w:p>
+            <w:pPr>
+              <w:cnfStyle w:val="100000000000" w:firstRow="1" w:lastRow="0" w:firstColumn="0" w:lastColumn="0" w:oddVBand="0" w:evenVBand="0" w:oddHBand="0" w:evenHBand="0" w:firstRowFirstColumn="0" w:firstRowLastColumn="0" w:lastRowFirstColumn="0" w:lastRowLastColumn="0"/>
+            </w:pPr>
+            <w:r>
+              <w:t>Constructeur</w:t>
+            </w:r>
+          </w:p>
+        </w:tc>
+        <w:tc>
+          <w:tcPr>
+            <w:tcW w:w="3685" w:type="dxa"/>
+            <w:vAlign w:val="center"/>
+          </w:tcPr>
+          <w:p>
+            <w:pPr>
+              <w:cnfStyle w:val="100000000000" w:firstRow="1" w:lastRow="0" w:firstColumn="0" w:lastColumn="0" w:oddVBand="0" w:evenVBand="0" w:oddHBand="0" w:evenHBand="0" w:firstRowFirstColumn="0" w:firstRowLastColumn="0" w:lastRowFirstColumn="0" w:lastRowLastColumn="0"/>
+            </w:pPr>
+            <w:r>
+              <w:t>Utilisation</w:t>
+            </w:r>
+          </w:p>
+        </w:tc>
+        <w:tc>
+          <w:tcPr>
+            <w:tcW w:w="1549" w:type="dxa"/>
+            <w:vAlign w:val="center"/>
+          </w:tcPr>
+          <w:p>
+            <w:pPr>
+              <w:cnfStyle w:val="100000000000" w:firstRow="1" w:lastRow="0" w:firstColumn="0" w:lastColumn="0" w:oddVBand="0" w:evenVBand="0" w:oddHBand="0" w:evenHBand="0" w:firstRowFirstColumn="0" w:firstRowLastColumn="0" w:lastRowFirstColumn="0" w:lastRowLastColumn="0"/>
+            </w:pPr>
+            <w:r>
+              <w:t>Socket(s)</w:t>
+            </w:r>
+          </w:p>
+        </w:tc>
+      </w:tr>
+      <w:tr>
+        <w:trPr>
+          <w:cnfStyle w:val="000000100000" w:firstRow="0" w:lastRow="0" w:firstColumn="0" w:lastColumn="0" w:oddVBand="0" w:evenVBand="0" w:oddHBand="1" w:evenHBand="0" w:firstRowFirstColumn="0" w:firstRowLastColumn="0" w:lastRowFirstColumn="0" w:lastRowLastColumn="0"/>
+        </w:trPr>
+        <w:tc>
+          <w:tcPr>
+            <w:cnfStyle w:val="001000000000" w:firstRow="0" w:lastRow="0" w:firstColumn="1" w:lastColumn="0" w:oddVBand="0" w:evenVBand="0" w:oddHBand="0" w:evenHBand="0" w:firstRowFirstColumn="0" w:firstRowLastColumn="0" w:lastRowFirstColumn="0" w:lastRowLastColumn="0"/>
+            <w:tcW w:w="1843" w:type="dxa"/>
+            <w:vAlign w:val="center"/>
+          </w:tcPr>
+          <w:p>
+            <w:pPr>
+              <w:rPr>
+                <w:b w:val="0"/>
+              </w:rPr>
+            </w:pPr>
+            <w:r>
+              <w:rPr>
+                <w:b w:val="0"/>
+              </w:rPr>
+              <w:t>USB Client DP</w:t>
+            </w:r>
+          </w:p>
+        </w:tc>
+        <w:tc>
+          <w:tcPr>
+            <w:tcW w:w="1985" w:type="dxa"/>
+            <w:vAlign w:val="center"/>
+          </w:tcPr>
+          <w:p>
+            <w:pPr>
+              <w:cnfStyle w:val="000000100000" w:firstRow="0" w:lastRow="0" w:firstColumn="0" w:lastColumn="0" w:oddVBand="0" w:evenVBand="0" w:oddHBand="1" w:evenHBand="0" w:firstRowFirstColumn="0" w:firstRowLastColumn="0" w:lastRowFirstColumn="0" w:lastRowLastColumn="0"/>
+            </w:pPr>
+            <w:r>
+              <w:t>GHI</w:t>
+            </w:r>
+          </w:p>
+        </w:tc>
+        <w:tc>
+          <w:tcPr>
+            <w:tcW w:w="3685" w:type="dxa"/>
+            <w:vAlign w:val="center"/>
+          </w:tcPr>
+          <w:p>
+            <w:pPr>
+              <w:cnfStyle w:val="000000100000" w:firstRow="0" w:lastRow="0" w:firstColumn="0" w:lastColumn="0" w:oddVBand="0" w:evenVBand="0" w:oddHBand="1" w:evenHBand="0" w:firstRowFirstColumn="0" w:firstRowLastColumn="0" w:lastRowFirstColumn="0" w:lastRowLastColumn="0"/>
+            </w:pPr>
+            <w:r>
+              <w:t>Alimente</w:t>
+            </w:r>
+            <w:r>
+              <w:t xml:space="preserve"> la carte </w:t>
+            </w:r>
+            <w:proofErr w:type="spellStart"/>
+            <w:r>
+              <w:t>FezSpider</w:t>
+            </w:r>
+            <w:proofErr w:type="spellEnd"/>
+            <w:r>
+              <w:t xml:space="preserve"> </w:t>
+            </w:r>
+            <w:r>
+              <w:t>et</w:t>
+            </w:r>
+            <w:r>
+              <w:t xml:space="preserve"> la con</w:t>
+            </w:r>
+            <w:r>
+              <w:t>necte</w:t>
+            </w:r>
+            <w:r>
+              <w:t xml:space="preserve"> au PC</w:t>
+            </w:r>
+            <w:r>
+              <w:t xml:space="preserve"> (Compilation, etc…)</w:t>
+            </w:r>
+          </w:p>
+        </w:tc>
+        <w:tc>
+          <w:tcPr>
+            <w:tcW w:w="1549" w:type="dxa"/>
+            <w:vAlign w:val="center"/>
+          </w:tcPr>
+          <w:p>
+            <w:pPr>
+              <w:cnfStyle w:val="000000100000" w:firstRow="0" w:lastRow="0" w:firstColumn="0" w:lastColumn="0" w:oddVBand="0" w:evenVBand="0" w:oddHBand="1" w:evenHBand="0" w:firstRowFirstColumn="0" w:firstRowLastColumn="0" w:lastRowFirstColumn="0" w:lastRowLastColumn="0"/>
+            </w:pPr>
+            <w:r>
+              <w:t>1</w:t>
+            </w:r>
+          </w:p>
+        </w:tc>
+      </w:tr>
+      <w:tr>
+        <w:tc>
+          <w:tcPr>
+            <w:cnfStyle w:val="001000000000" w:firstRow="0" w:lastRow="0" w:firstColumn="1" w:lastColumn="0" w:oddVBand="0" w:evenVBand="0" w:oddHBand="0" w:evenHBand="0" w:firstRowFirstColumn="0" w:firstRowLastColumn="0" w:lastRowFirstColumn="0" w:lastRowLastColumn="0"/>
+            <w:tcW w:w="1843" w:type="dxa"/>
+            <w:vAlign w:val="center"/>
+          </w:tcPr>
+          <w:p>
+            <w:pPr>
+              <w:rPr>
+                <w:b w:val="0"/>
+              </w:rPr>
+            </w:pPr>
+            <w:proofErr w:type="spellStart"/>
+            <w:r>
+              <w:rPr>
+                <w:b w:val="0"/>
+              </w:rPr>
+              <w:t>SDCard</w:t>
+            </w:r>
+            <w:proofErr w:type="spellEnd"/>
+          </w:p>
+        </w:tc>
+        <w:tc>
+          <w:tcPr>
+            <w:tcW w:w="1985" w:type="dxa"/>
+            <w:vAlign w:val="center"/>
+          </w:tcPr>
+          <w:p>
+            <w:pPr>
+              <w:cnfStyle w:val="000000000000" w:firstRow="0" w:lastRow="0" w:firstColumn="0" w:lastColumn="0" w:oddVBand="0" w:evenVBand="0" w:oddHBand="0" w:evenHBand="0" w:firstRowFirstColumn="0" w:firstRowLastColumn="0" w:lastRowFirstColumn="0" w:lastRowLastColumn="0"/>
+            </w:pPr>
+            <w:r>
+              <w:t>GHI</w:t>
+            </w:r>
+          </w:p>
+        </w:tc>
+        <w:tc>
+          <w:tcPr>
+            <w:tcW w:w="3685" w:type="dxa"/>
+            <w:vAlign w:val="center"/>
+          </w:tcPr>
+          <w:p>
+            <w:pPr>
+              <w:cnfStyle w:val="000000000000" w:firstRow="0" w:lastRow="0" w:firstColumn="0" w:lastColumn="0" w:oddVBand="0" w:evenVBand="0" w:oddHBand="0" w:evenHBand="0" w:firstRowFirstColumn="0" w:firstRowLastColumn="0" w:lastRowFirstColumn="0" w:lastRowLastColumn="0"/>
+            </w:pPr>
+            <w:r>
+              <w:t>Sauvegarde les badges RFID (Remplace la base de données)</w:t>
+            </w:r>
+          </w:p>
+        </w:tc>
+        <w:tc>
+          <w:tcPr>
+            <w:tcW w:w="1549" w:type="dxa"/>
+            <w:vAlign w:val="center"/>
+          </w:tcPr>
+          <w:p>
+            <w:pPr>
+              <w:cnfStyle w:val="000000000000" w:firstRow="0" w:lastRow="0" w:firstColumn="0" w:lastColumn="0" w:oddVBand="0" w:evenVBand="0" w:oddHBand="0" w:evenHBand="0" w:firstRowFirstColumn="0" w:firstRowLastColumn="0" w:lastRowFirstColumn="0" w:lastRowLastColumn="0"/>
+            </w:pPr>
+            <w:r>
+              <w:t>5</w:t>
+            </w:r>
+          </w:p>
+        </w:tc>
+      </w:tr>
+      <w:tr>
+        <w:trPr>
+          <w:cnfStyle w:val="000000100000" w:firstRow="0" w:lastRow="0" w:firstColumn="0" w:lastColumn="0" w:oddVBand="0" w:evenVBand="0" w:oddHBand="1" w:evenHBand="0" w:firstRowFirstColumn="0" w:firstRowLastColumn="0" w:lastRowFirstColumn="0" w:lastRowLastColumn="0"/>
+        </w:trPr>
+        <w:tc>
+          <w:tcPr>
+            <w:cnfStyle w:val="001000000000" w:firstRow="0" w:lastRow="0" w:firstColumn="1" w:lastColumn="0" w:oddVBand="0" w:evenVBand="0" w:oddHBand="0" w:evenHBand="0" w:firstRowFirstColumn="0" w:firstRowLastColumn="0" w:lastRowFirstColumn="0" w:lastRowLastColumn="0"/>
+            <w:tcW w:w="1843" w:type="dxa"/>
+            <w:vAlign w:val="center"/>
+          </w:tcPr>
+          <w:p>
+            <w:pPr>
+              <w:rPr>
+                <w:b w:val="0"/>
+              </w:rPr>
+            </w:pPr>
+            <w:proofErr w:type="spellStart"/>
+            <w:r>
+              <w:rPr>
+                <w:b w:val="0"/>
+              </w:rPr>
+              <w:t>RFIDReader</w:t>
+            </w:r>
+            <w:proofErr w:type="spellEnd"/>
+          </w:p>
+        </w:tc>
+        <w:tc>
+          <w:tcPr>
+            <w:tcW w:w="1985" w:type="dxa"/>
+            <w:vAlign w:val="center"/>
+          </w:tcPr>
+          <w:p>
+            <w:pPr>
+              <w:cnfStyle w:val="000000100000" w:firstRow="0" w:lastRow="0" w:firstColumn="0" w:lastColumn="0" w:oddVBand="0" w:evenVBand="0" w:oddHBand="1" w:evenHBand="0" w:firstRowFirstColumn="0" w:firstRowLastColumn="0" w:lastRowFirstColumn="0" w:lastRowLastColumn="0"/>
+            </w:pPr>
+            <w:r>
+              <w:t>GHI</w:t>
+            </w:r>
+          </w:p>
+        </w:tc>
+        <w:tc>
+          <w:tcPr>
+            <w:tcW w:w="3685" w:type="dxa"/>
+            <w:vAlign w:val="center"/>
+          </w:tcPr>
+          <w:p>
+            <w:pPr>
+              <w:cnfStyle w:val="000000100000" w:firstRow="0" w:lastRow="0" w:firstColumn="0" w:lastColumn="0" w:oddVBand="0" w:evenVBand="0" w:oddHBand="1" w:evenHBand="0" w:firstRowFirstColumn="0" w:firstRowLastColumn="0" w:lastRowFirstColumn="0" w:lastRowLastColumn="0"/>
+            </w:pPr>
+            <w:r>
+              <w:t>Lit les badges RFID qui s’en approche</w:t>
+            </w:r>
+          </w:p>
+        </w:tc>
+        <w:tc>
+          <w:tcPr>
+            <w:tcW w:w="1549" w:type="dxa"/>
+            <w:vAlign w:val="center"/>
+          </w:tcPr>
+          <w:p>
+            <w:pPr>
+              <w:cnfStyle w:val="000000100000" w:firstRow="0" w:lastRow="0" w:firstColumn="0" w:lastColumn="0" w:oddVBand="0" w:evenVBand="0" w:oddHBand="1" w:evenHBand="0" w:firstRowFirstColumn="0" w:firstRowLastColumn="0" w:lastRowFirstColumn="0" w:lastRowLastColumn="0"/>
+            </w:pPr>
+            <w:r>
+              <w:t>8</w:t>
+            </w:r>
+          </w:p>
+        </w:tc>
+      </w:tr>
+      <w:tr>
+        <w:tc>
+          <w:tcPr>
+            <w:cnfStyle w:val="001000000000" w:firstRow="0" w:lastRow="0" w:firstColumn="1" w:lastColumn="0" w:oddVBand="0" w:evenVBand="0" w:oddHBand="0" w:evenHBand="0" w:firstRowFirstColumn="0" w:firstRowLastColumn="0" w:lastRowFirstColumn="0" w:lastRowLastColumn="0"/>
+            <w:tcW w:w="1843" w:type="dxa"/>
+            <w:vAlign w:val="center"/>
+          </w:tcPr>
+          <w:p>
+            <w:pPr>
+              <w:rPr>
+                <w:b w:val="0"/>
+              </w:rPr>
+            </w:pPr>
+            <w:r>
+              <w:rPr>
+                <w:b w:val="0"/>
+              </w:rPr>
+              <w:t>Joystick</w:t>
+            </w:r>
+          </w:p>
+        </w:tc>
+        <w:tc>
+          <w:tcPr>
+            <w:tcW w:w="1985" w:type="dxa"/>
+            <w:vAlign w:val="center"/>
+          </w:tcPr>
+          <w:p>
+            <w:pPr>
+              <w:cnfStyle w:val="000000000000" w:firstRow="0" w:lastRow="0" w:firstColumn="0" w:lastColumn="0" w:oddVBand="0" w:evenVBand="0" w:oddHBand="0" w:evenHBand="0" w:firstRowFirstColumn="0" w:firstRowLastColumn="0" w:lastRowFirstColumn="0" w:lastRowLastColumn="0"/>
+            </w:pPr>
+            <w:r>
+              <w:t>GHI</w:t>
+            </w:r>
+          </w:p>
+        </w:tc>
+        <w:tc>
+          <w:tcPr>
+            <w:tcW w:w="3685" w:type="dxa"/>
+            <w:vAlign w:val="center"/>
+          </w:tcPr>
+          <w:p>
+            <w:pPr>
+              <w:cnfStyle w:val="000000000000" w:firstRow="0" w:lastRow="0" w:firstColumn="0" w:lastColumn="0" w:oddVBand="0" w:evenVBand="0" w:oddHBand="0" w:evenHBand="0" w:firstRowFirstColumn="0" w:firstRowLastColumn="0" w:lastRowFirstColumn="0" w:lastRowLastColumn="0"/>
+            </w:pPr>
+            <w:r>
+              <w:t>Permet diverses actions (déplacement dans le menu, sélections, etc…)</w:t>
+            </w:r>
+          </w:p>
+        </w:tc>
+        <w:tc>
+          <w:tcPr>
+            <w:tcW w:w="1549" w:type="dxa"/>
+            <w:vAlign w:val="center"/>
+          </w:tcPr>
+          <w:p>
+            <w:pPr>
+              <w:cnfStyle w:val="000000000000" w:firstRow="0" w:lastRow="0" w:firstColumn="0" w:lastColumn="0" w:oddVBand="0" w:evenVBand="0" w:oddHBand="0" w:evenHBand="0" w:firstRowFirstColumn="0" w:firstRowLastColumn="0" w:lastRowFirstColumn="0" w:lastRowLastColumn="0"/>
+            </w:pPr>
+            <w:r>
+              <w:t>9</w:t>
+            </w:r>
+          </w:p>
+        </w:tc>
+      </w:tr>
+      <w:tr>
+        <w:trPr>
+          <w:cnfStyle w:val="000000100000" w:firstRow="0" w:lastRow="0" w:firstColumn="0" w:lastColumn="0" w:oddVBand="0" w:evenVBand="0" w:oddHBand="1" w:evenHBand="0" w:firstRowFirstColumn="0" w:firstRowLastColumn="0" w:lastRowFirstColumn="0" w:lastRowLastColumn="0"/>
+        </w:trPr>
+        <w:tc>
+          <w:tcPr>
+            <w:cnfStyle w:val="001000000000" w:firstRow="0" w:lastRow="0" w:firstColumn="1" w:lastColumn="0" w:oddVBand="0" w:evenVBand="0" w:oddHBand="0" w:evenHBand="0" w:firstRowFirstColumn="0" w:firstRowLastColumn="0" w:lastRowFirstColumn="0" w:lastRowLastColumn="0"/>
+            <w:tcW w:w="1843" w:type="dxa"/>
+            <w:vAlign w:val="center"/>
+          </w:tcPr>
+          <w:p>
+            <w:pPr>
+              <w:rPr>
+                <w:b w:val="0"/>
+              </w:rPr>
+            </w:pPr>
+            <w:r>
+              <w:rPr>
+                <w:b w:val="0"/>
+              </w:rPr>
+              <w:t xml:space="preserve">Power </w:t>
+            </w:r>
+            <w:proofErr w:type="spellStart"/>
+            <w:r>
+              <w:rPr>
+                <w:b w:val="0"/>
+              </w:rPr>
+              <w:t>Extender</w:t>
+            </w:r>
+            <w:proofErr w:type="spellEnd"/>
+          </w:p>
+        </w:tc>
+        <w:tc>
+          <w:tcPr>
+            <w:tcW w:w="1985" w:type="dxa"/>
+            <w:vAlign w:val="center"/>
+          </w:tcPr>
+          <w:p>
+            <w:pPr>
+              <w:cnfStyle w:val="000000100000" w:firstRow="0" w:lastRow="0" w:firstColumn="0" w:lastColumn="0" w:oddVBand="0" w:evenVBand="0" w:oddHBand="1" w:evenHBand="0" w:firstRowFirstColumn="0" w:firstRowLastColumn="0" w:lastRowFirstColumn="0" w:lastRowLastColumn="0"/>
+            </w:pPr>
+            <w:r>
+              <w:t>GHI</w:t>
+            </w:r>
+          </w:p>
+        </w:tc>
+        <w:tc>
+          <w:tcPr>
+            <w:tcW w:w="3685" w:type="dxa"/>
+            <w:vAlign w:val="center"/>
+          </w:tcPr>
+          <w:p>
+            <w:pPr>
+              <w:cnfStyle w:val="000000100000" w:firstRow="0" w:lastRow="0" w:firstColumn="0" w:lastColumn="0" w:oddVBand="0" w:evenVBand="0" w:oddHBand="1" w:evenHBand="0" w:firstRowFirstColumn="0" w:firstRowLastColumn="0" w:lastRowFirstColumn="0" w:lastRowLastColumn="0"/>
+            </w:pPr>
+            <w:r>
+              <w:t>Alimente le servomoteur et permet l’envoi de données</w:t>
+            </w:r>
+          </w:p>
+        </w:tc>
+        <w:tc>
+          <w:tcPr>
+            <w:tcW w:w="1549" w:type="dxa"/>
+            <w:vAlign w:val="center"/>
+          </w:tcPr>
+          <w:p>
+            <w:pPr>
+              <w:cnfStyle w:val="000000100000" w:firstRow="0" w:lastRow="0" w:firstColumn="0" w:lastColumn="0" w:oddVBand="0" w:evenVBand="0" w:oddHBand="1" w:evenHBand="0" w:firstRowFirstColumn="0" w:firstRowLastColumn="0" w:lastRowFirstColumn="0" w:lastRowLastColumn="0"/>
+            </w:pPr>
+            <w:r>
+              <w:t>11</w:t>
+            </w:r>
+          </w:p>
+        </w:tc>
+      </w:tr>
+      <w:tr>
+        <w:tc>
+          <w:tcPr>
+            <w:cnfStyle w:val="001000000000" w:firstRow="0" w:lastRow="0" w:firstColumn="1" w:lastColumn="0" w:oddVBand="0" w:evenVBand="0" w:oddHBand="0" w:evenHBand="0" w:firstRowFirstColumn="0" w:firstRowLastColumn="0" w:lastRowFirstColumn="0" w:lastRowLastColumn="0"/>
+            <w:tcW w:w="1843" w:type="dxa"/>
+            <w:vAlign w:val="center"/>
+          </w:tcPr>
+          <w:p>
+            <w:pPr>
+              <w:rPr>
+                <w:b w:val="0"/>
+              </w:rPr>
+            </w:pPr>
+            <w:proofErr w:type="spellStart"/>
+            <w:r>
+              <w:rPr>
+                <w:b w:val="0"/>
+              </w:rPr>
+              <w:t>Servo</w:t>
+            </w:r>
+            <w:proofErr w:type="spellEnd"/>
+            <w:r>
+              <w:rPr>
+                <w:b w:val="0"/>
+              </w:rPr>
+              <w:t xml:space="preserve"> </w:t>
+            </w:r>
+            <w:proofErr w:type="spellStart"/>
+            <w:r>
+              <w:rPr>
+                <w:b w:val="0"/>
+              </w:rPr>
+              <w:t>Connector</w:t>
+            </w:r>
+            <w:proofErr w:type="spellEnd"/>
+          </w:p>
+        </w:tc>
+        <w:tc>
+          <w:tcPr>
+            <w:tcW w:w="1985" w:type="dxa"/>
+            <w:vAlign w:val="center"/>
+          </w:tcPr>
+          <w:p>
+            <w:pPr>
+              <w:cnfStyle w:val="000000000000" w:firstRow="0" w:lastRow="0" w:firstColumn="0" w:lastColumn="0" w:oddVBand="0" w:evenVBand="0" w:oddHBand="0" w:evenHBand="0" w:firstRowFirstColumn="0" w:firstRowLastColumn="0" w:lastRowFirstColumn="0" w:lastRowLastColumn="0"/>
+            </w:pPr>
+            <w:r>
+              <w:t>Küenzi Jean-Daniel</w:t>
+            </w:r>
+          </w:p>
+        </w:tc>
+        <w:tc>
+          <w:tcPr>
+            <w:tcW w:w="3685" w:type="dxa"/>
+            <w:vAlign w:val="center"/>
+          </w:tcPr>
+          <w:p>
+            <w:pPr>
+              <w:cnfStyle w:val="000000000000" w:firstRow="0" w:lastRow="0" w:firstColumn="0" w:lastColumn="0" w:oddVBand="0" w:evenVBand="0" w:oddHBand="0" w:evenHBand="0" w:firstRowFirstColumn="0" w:firstRowLastColumn="0" w:lastRowFirstColumn="0" w:lastRowLastColumn="0"/>
+            </w:pPr>
+            <w:r>
+              <w:t xml:space="preserve">Fait office de pont entre le servomoteur et le power </w:t>
+            </w:r>
+            <w:proofErr w:type="spellStart"/>
+            <w:r>
+              <w:t>extender</w:t>
+            </w:r>
+            <w:proofErr w:type="spellEnd"/>
+            <w:r>
+              <w:t xml:space="preserve"> </w:t>
+            </w:r>
+          </w:p>
+        </w:tc>
+        <w:tc>
+          <w:tcPr>
+            <w:tcW w:w="1549" w:type="dxa"/>
+            <w:vAlign w:val="center"/>
+          </w:tcPr>
+          <w:p>
+            <w:pPr>
+              <w:cnfStyle w:val="000000000000" w:firstRow="0" w:lastRow="0" w:firstColumn="0" w:lastColumn="0" w:oddVBand="0" w:evenVBand="0" w:oddHBand="0" w:evenHBand="0" w:firstRowFirstColumn="0" w:firstRowLastColumn="0" w:lastRowFirstColumn="0" w:lastRowLastColumn="0"/>
+            </w:pPr>
+            <w:r>
+              <w:t>11</w:t>
+            </w:r>
+          </w:p>
+        </w:tc>
+      </w:tr>
+      <w:tr>
+        <w:trPr>
+          <w:cnfStyle w:val="000000100000" w:firstRow="0" w:lastRow="0" w:firstColumn="0" w:lastColumn="0" w:oddVBand="0" w:evenVBand="0" w:oddHBand="1" w:evenHBand="0" w:firstRowFirstColumn="0" w:firstRowLastColumn="0" w:lastRowFirstColumn="0" w:lastRowLastColumn="0"/>
+        </w:trPr>
+        <w:tc>
+          <w:tcPr>
+            <w:cnfStyle w:val="001000000000" w:firstRow="0" w:lastRow="0" w:firstColumn="1" w:lastColumn="0" w:oddVBand="0" w:evenVBand="0" w:oddHBand="0" w:evenHBand="0" w:firstRowFirstColumn="0" w:firstRowLastColumn="0" w:lastRowFirstColumn="0" w:lastRowLastColumn="0"/>
+            <w:tcW w:w="1843" w:type="dxa"/>
+            <w:vAlign w:val="center"/>
+          </w:tcPr>
+          <w:p>
+            <w:pPr>
+              <w:rPr>
+                <w:b w:val="0"/>
+              </w:rPr>
+            </w:pPr>
+            <w:r>
+              <w:rPr>
+                <w:b w:val="0"/>
+              </w:rPr>
+              <w:t xml:space="preserve">Digital </w:t>
+            </w:r>
+            <w:proofErr w:type="spellStart"/>
+            <w:r>
+              <w:rPr>
+                <w:b w:val="0"/>
+              </w:rPr>
+              <w:t>Servo</w:t>
+            </w:r>
+            <w:proofErr w:type="spellEnd"/>
+          </w:p>
+        </w:tc>
+        <w:tc>
+          <w:tcPr>
+            <w:tcW w:w="1985" w:type="dxa"/>
+            <w:vAlign w:val="center"/>
+          </w:tcPr>
+          <w:p>
+            <w:pPr>
+              <w:cnfStyle w:val="000000100000" w:firstRow="0" w:lastRow="0" w:firstColumn="0" w:lastColumn="0" w:oddVBand="0" w:evenVBand="0" w:oddHBand="1" w:evenHBand="0" w:firstRowFirstColumn="0" w:firstRowLastColumn="0" w:lastRowFirstColumn="0" w:lastRowLastColumn="0"/>
+            </w:pPr>
+            <w:proofErr w:type="spellStart"/>
+            <w:r>
+              <w:t>Makeblock</w:t>
+            </w:r>
+            <w:proofErr w:type="spellEnd"/>
+          </w:p>
+        </w:tc>
+        <w:tc>
+          <w:tcPr>
+            <w:tcW w:w="3685" w:type="dxa"/>
+            <w:vAlign w:val="center"/>
+          </w:tcPr>
+          <w:p>
+            <w:pPr>
+              <w:cnfStyle w:val="000000100000" w:firstRow="0" w:lastRow="0" w:firstColumn="0" w:lastColumn="0" w:oddVBand="0" w:evenVBand="0" w:oddHBand="1" w:evenHBand="0" w:firstRowFirstColumn="0" w:firstRowLastColumn="0" w:lastRowFirstColumn="0" w:lastRowLastColumn="0"/>
+            </w:pPr>
+            <w:r>
+              <w:t>Verrouille / Déverrouille la boite (fait office de loquet)</w:t>
+            </w:r>
+          </w:p>
+        </w:tc>
+        <w:tc>
+          <w:tcPr>
+            <w:tcW w:w="1549" w:type="dxa"/>
+            <w:vAlign w:val="center"/>
+          </w:tcPr>
+          <w:p>
+            <w:pPr>
+              <w:cnfStyle w:val="000000100000" w:firstRow="0" w:lastRow="0" w:firstColumn="0" w:lastColumn="0" w:oddVBand="0" w:evenVBand="0" w:oddHBand="1" w:evenHBand="0" w:firstRowFirstColumn="0" w:firstRowLastColumn="0" w:lastRowFirstColumn="0" w:lastRowLastColumn="0"/>
+            </w:pPr>
+            <w:r>
+              <w:t>11</w:t>
+            </w:r>
+          </w:p>
+        </w:tc>
+      </w:tr>
+      <w:tr>
+        <w:tc>
+          <w:tcPr>
+            <w:cnfStyle w:val="001000000000" w:firstRow="0" w:lastRow="0" w:firstColumn="1" w:lastColumn="0" w:oddVBand="0" w:evenVBand="0" w:oddHBand="0" w:evenHBand="0" w:firstRowFirstColumn="0" w:firstRowLastColumn="0" w:lastRowFirstColumn="0" w:lastRowLastColumn="0"/>
+            <w:tcW w:w="1843" w:type="dxa"/>
+            <w:vAlign w:val="center"/>
+          </w:tcPr>
+          <w:p>
+            <w:pPr>
+              <w:rPr>
+                <w:b w:val="0"/>
+              </w:rPr>
+            </w:pPr>
+            <w:r>
+              <w:rPr>
+                <w:b w:val="0"/>
+              </w:rPr>
+              <w:t>TE35 Display</w:t>
+            </w:r>
+          </w:p>
+        </w:tc>
+        <w:tc>
+          <w:tcPr>
+            <w:tcW w:w="1985" w:type="dxa"/>
+            <w:vAlign w:val="center"/>
+          </w:tcPr>
+          <w:p>
+            <w:pPr>
+              <w:cnfStyle w:val="000000000000" w:firstRow="0" w:lastRow="0" w:firstColumn="0" w:lastColumn="0" w:oddVBand="0" w:evenVBand="0" w:oddHBand="0" w:evenHBand="0" w:firstRowFirstColumn="0" w:firstRowLastColumn="0" w:lastRowFirstColumn="0" w:lastRowLastColumn="0"/>
+            </w:pPr>
+            <w:r>
+              <w:t>GHI</w:t>
+            </w:r>
+          </w:p>
+        </w:tc>
+        <w:tc>
+          <w:tcPr>
+            <w:tcW w:w="3685" w:type="dxa"/>
+            <w:vAlign w:val="center"/>
+          </w:tcPr>
+          <w:p>
+            <w:pPr>
+              <w:cnfStyle w:val="000000000000" w:firstRow="0" w:lastRow="0" w:firstColumn="0" w:lastColumn="0" w:oddVBand="0" w:evenVBand="0" w:oddHBand="0" w:evenHBand="0" w:firstRowFirstColumn="0" w:firstRowLastColumn="0" w:lastRowFirstColumn="0" w:lastRowLastColumn="0"/>
+            </w:pPr>
+            <w:r>
+              <w:t>Sert à avoir un affichage graphique</w:t>
+            </w:r>
+          </w:p>
+        </w:tc>
+        <w:tc>
+          <w:tcPr>
+            <w:tcW w:w="1549" w:type="dxa"/>
+            <w:vAlign w:val="center"/>
+          </w:tcPr>
+          <w:p>
+            <w:pPr>
+              <w:cnfStyle w:val="000000000000" w:firstRow="0" w:lastRow="0" w:firstColumn="0" w:lastColumn="0" w:oddVBand="0" w:evenVBand="0" w:oddHBand="0" w:evenHBand="0" w:firstRowFirstColumn="0" w:firstRowLastColumn="0" w:lastRowFirstColumn="0" w:lastRowLastColumn="0"/>
+            </w:pPr>
+            <w:r>
+              <w:t>10, 12, 13, 14</w:t>
+            </w:r>
+          </w:p>
+        </w:tc>
+      </w:tr>
+    </w:tbl>
+    <w:p>
+      <w:pPr>
+        <w:sectPr>
+          <w:headerReference w:type="default" r:id="rId11"/>
+          <w:footerReference w:type="default" r:id="rId12"/>
+          <w:headerReference w:type="first" r:id="rId13"/>
+          <w:footerReference w:type="first" r:id="rId14"/>
+          <w:pgSz w:w="11906" w:h="16838"/>
+          <w:pgMar w:top="1417" w:right="1417" w:bottom="1417" w:left="1417" w:header="708" w:footer="708" w:gutter="0"/>
+          <w:pgNumType w:start="0"/>
+          <w:cols w:space="708"/>
+          <w:titlePg/>
+          <w:docGrid w:linePitch="360"/>
+        </w:sectPr>
+      </w:pPr>
     </w:p>
     <w:p>
       <w:pPr>
         <w:pStyle w:val="Titre2"/>
       </w:pPr>
-      <w:bookmarkStart w:id="18" w:name="_Toc513551469"/>
-      <w:r>
-        <w:t>Connectique</w:t>
-      </w:r>
-      <w:bookmarkEnd w:id="18"/>
+      <w:bookmarkStart w:id="22" w:name="_Toc514337973"/>
+      <w:r>
+        <w:lastRenderedPageBreak/>
+        <w:t>Diagramme de classes</w:t>
+      </w:r>
+      <w:bookmarkEnd w:id="22"/>
+    </w:p>
+    <w:p>
+      <w:pPr>
+        <w:keepNext/>
+      </w:pPr>
+      <w:r>
+        <w:rPr>
+          <w:noProof/>
+          <w:lang w:val="fr-CH" w:eastAsia="fr-CH"/>
+        </w:rPr>
+        <w:drawing>
+          <wp:inline distT="0" distB="0" distL="0" distR="0" wp14:anchorId="0C7FE3A1" wp14:editId="214C54A2">
+            <wp:extent cx="8891270" cy="4785360"/>
+            <wp:effectExtent l="0" t="0" r="5080" b="0"/>
+            <wp:docPr id="4" name="Image 4"/>
+            <wp:cNvGraphicFramePr>
+              <a:graphicFrameLocks xmlns:a="http://schemas.openxmlformats.org/drawingml/2006/main" noChangeAspect="1"/>
+            </wp:cNvGraphicFramePr>
+            <a:graphic xmlns:a="http://schemas.openxmlformats.org/drawingml/2006/main">
+              <a:graphicData uri="http://schemas.openxmlformats.org/drawingml/2006/picture">
+                <pic:pic xmlns:pic="http://schemas.openxmlformats.org/drawingml/2006/picture">
+                  <pic:nvPicPr>
+                    <pic:cNvPr id="4" name="ClassDiagram.png"/>
+                    <pic:cNvPicPr/>
+                  </pic:nvPicPr>
+                  <pic:blipFill>
+                    <a:blip r:embed="rId15">
+                      <a:extLst>
+                        <a:ext uri="{28A0092B-C50C-407E-A947-70E740481C1C}">
+                          <a14:useLocalDpi xmlns:a14="http://schemas.microsoft.com/office/drawing/2010/main" val="0"/>
+                        </a:ext>
+                      </a:extLst>
+                    </a:blip>
+                    <a:stretch>
+                      <a:fillRect/>
+                    </a:stretch>
+                  </pic:blipFill>
+                  <pic:spPr>
+                    <a:xfrm>
+                      <a:off x="0" y="0"/>
+                      <a:ext cx="8891270" cy="4785360"/>
+                    </a:xfrm>
+                    <a:prstGeom prst="rect">
+                      <a:avLst/>
+                    </a:prstGeom>
+                  </pic:spPr>
+                </pic:pic>
+              </a:graphicData>
+            </a:graphic>
+          </wp:inline>
+        </w:drawing>
+      </w:r>
+    </w:p>
+    <w:p>
+      <w:pPr>
+        <w:pStyle w:val="Lgende"/>
+        <w:jc w:val="center"/>
+      </w:pPr>
+      <w:r>
+        <w:t xml:space="preserve">Figure </w:t>
+      </w:r>
+      <w:r>
+        <w:fldChar w:fldCharType="begin"/>
+      </w:r>
+      <w:r>
+        <w:instrText xml:space="preserve"> SEQ Figure \* ARABIC </w:instrText>
+      </w:r>
+      <w:r>
+        <w:fldChar w:fldCharType="separate"/>
+      </w:r>
+      <w:r>
+        <w:rPr>
+          <w:noProof/>
+        </w:rPr>
+        <w:t>2</w:t>
+      </w:r>
+      <w:r>
+        <w:fldChar w:fldCharType="end"/>
+      </w:r>
+      <w:r>
+        <w:t xml:space="preserve"> - Diagramme de classes</w:t>
+      </w:r>
     </w:p>
     <w:p/>
     <w:p>
       <w:pPr>
+        <w:sectPr>
+          <w:pgSz w:w="16838" w:h="11906" w:orient="landscape" w:code="9"/>
+          <w:pgMar w:top="1418" w:right="1418" w:bottom="1418" w:left="1418" w:header="709" w:footer="709" w:gutter="0"/>
+          <w:cols w:space="708"/>
+          <w:titlePg/>
+          <w:docGrid w:linePitch="360"/>
+        </w:sectPr>
+      </w:pPr>
+    </w:p>
+    <w:p>
+      <w:bookmarkStart w:id="23" w:name="_Toc514337974"/>
+    </w:p>
+    <w:p>
+      <w:pPr>
         <w:pStyle w:val="Titre2"/>
       </w:pPr>
-      <w:bookmarkStart w:id="19" w:name="_Toc513551470"/>
-      <w:r>
-        <w:t>Diagramme de classes</w:t>
-      </w:r>
-      <w:bookmarkEnd w:id="19"/>
+      <w:r>
+        <w:t>V</w:t>
+      </w:r>
+      <w:bookmarkEnd w:id="23"/>
+      <w:r>
+        <w:t>ue</w:t>
+      </w:r>
+    </w:p>
+    <w:p>
+      <w:pPr>
+        <w:pStyle w:val="Titre3"/>
+      </w:pPr>
+      <w:bookmarkStart w:id="24" w:name="_Toc514337975"/>
+      <w:r>
+        <w:t>Program</w:t>
+      </w:r>
+      <w:bookmarkEnd w:id="24"/>
+    </w:p>
+    <w:p>
+      <w:r>
+        <w:t>La classe Program est en quelques sortes ma vue, c’est là que toutes la logique et les appels aux modèles vont être effectuée.</w:t>
+      </w:r>
+    </w:p>
+    <w:p>
+      <w:pPr>
+        <w:pStyle w:val="Titre2"/>
+      </w:pPr>
+      <w:bookmarkStart w:id="25" w:name="_Toc514337976"/>
+      <w:r>
+        <w:t>M</w:t>
+      </w:r>
+      <w:bookmarkEnd w:id="25"/>
+      <w:r>
+        <w:t>odèle</w:t>
+      </w:r>
+    </w:p>
+    <w:p>
+      <w:pPr>
+        <w:pStyle w:val="Titre3"/>
+      </w:pPr>
+      <w:bookmarkStart w:id="26" w:name="_Toc514337977"/>
+      <w:r>
+        <w:t>LCD</w:t>
+      </w:r>
+      <w:bookmarkEnd w:id="26"/>
     </w:p>
     <w:p/>
     <w:p>
       <w:pPr>
-        <w:pStyle w:val="Titre1"/>
-      </w:pPr>
-      <w:bookmarkStart w:id="20" w:name="_Toc513551471"/>
-      <w:r>
-        <w:t>Tests</w:t>
-      </w:r>
-      <w:bookmarkEnd w:id="20"/>
+        <w:pStyle w:val="Titre3"/>
+      </w:pPr>
+      <w:bookmarkStart w:id="27" w:name="_Toc514337978"/>
+      <w:r>
+        <w:t>RFIDReader</w:t>
+      </w:r>
+      <w:bookmarkEnd w:id="27"/>
     </w:p>
     <w:p/>
     <w:p>
       <w:pPr>
-        <w:pStyle w:val="Titre1"/>
-      </w:pPr>
-      <w:bookmarkStart w:id="21" w:name="_Toc513551472"/>
-      <w:r>
-        <w:t>Conclusion</w:t>
-      </w:r>
-      <w:bookmarkEnd w:id="21"/>
+        <w:pStyle w:val="Titre3"/>
+      </w:pPr>
+      <w:bookmarkStart w:id="28" w:name="_Toc514337979"/>
+      <w:r>
+        <w:t>ServoMotor</w:t>
+      </w:r>
+      <w:bookmarkEnd w:id="28"/>
+    </w:p>
+    <w:p/>
+    <w:p>
+      <w:pPr>
+        <w:pStyle w:val="Titre3"/>
+      </w:pPr>
+      <w:bookmarkStart w:id="29" w:name="_Toc514337980"/>
+      <w:r>
+        <w:t>ListOfCards</w:t>
+      </w:r>
+      <w:bookmarkEnd w:id="29"/>
+    </w:p>
+    <w:p/>
+    <w:p>
+      <w:pPr>
+        <w:pStyle w:val="Titre3"/>
+      </w:pPr>
+      <w:bookmarkStart w:id="30" w:name="_Toc514337981"/>
+      <w:r>
+        <w:t>Card</w:t>
+      </w:r>
+      <w:bookmarkEnd w:id="30"/>
+    </w:p>
+    <w:p/>
+    <w:p>
+      <w:pPr>
+        <w:pStyle w:val="Titre3"/>
+      </w:pPr>
+      <w:bookmarkStart w:id="31" w:name="_Toc514337982"/>
+      <w:r>
+        <w:t>SDCard</w:t>
+      </w:r>
+      <w:bookmarkEnd w:id="31"/>
     </w:p>
     <w:sectPr>
-      <w:headerReference w:type="default" r:id="rId10"/>
-      <w:footerReference w:type="default" r:id="rId11"/>
-      <w:pgSz w:w="11906" w:h="16838"/>
-      <w:pgMar w:top="1417" w:right="1417" w:bottom="1417" w:left="1417" w:header="708" w:footer="708" w:gutter="0"/>
-      <w:pgNumType w:start="0"/>
+      <w:pgSz w:w="11906" w:h="16838" w:code="9"/>
+      <w:pgMar w:top="1418" w:right="1418" w:bottom="1418" w:left="1418" w:header="709" w:footer="709" w:gutter="0"/>
       <w:cols w:space="708"/>
-      <w:titlePg/>
       <w:docGrid w:linePitch="360"/>
     </w:sectPr>
   </w:body>
@@ -4226,34 +6383,197 @@
   <w:p>
     <w:pPr>
       <w:pStyle w:val="Pieddepage"/>
+      <w:rPr>
+        <w:lang w:val="fr-CH"/>
+      </w:rPr>
     </w:pPr>
     <w:r>
-      <w:t>V 1.0.0</w:t>
+      <w:rPr>
+        <w:lang w:val="fr-CH"/>
+      </w:rPr>
+      <w:t>V 1.3</w:t>
     </w:r>
     <w:r>
+      <w:rPr>
+        <w:lang w:val="fr-CH"/>
+      </w:rPr>
       <w:tab/>
     </w:r>
     <w:r>
+      <w:rPr>
+        <w:lang w:val="fr-CH"/>
+      </w:rPr>
+      <w:tab/>
+      <w:t xml:space="preserve">Page </w:t>
+    </w:r>
+    <w:r>
+      <w:rPr>
+        <w:lang w:val="fr-CH"/>
+      </w:rPr>
       <w:fldChar w:fldCharType="begin"/>
     </w:r>
     <w:r>
-      <w:instrText xml:space="preserve"> PAGE  \* ArabicDash  \* MERGEFORMAT </w:instrText>
+      <w:rPr>
+        <w:lang w:val="fr-CH"/>
+      </w:rPr>
+      <w:instrText xml:space="preserve"> PAGE  \* Arabic  \* MERGEFORMAT </w:instrText>
     </w:r>
     <w:r>
+      <w:rPr>
+        <w:lang w:val="fr-CH"/>
+      </w:rPr>
       <w:fldChar w:fldCharType="separate"/>
     </w:r>
     <w:r>
       <w:rPr>
         <w:noProof/>
+        <w:lang w:val="fr-CH"/>
       </w:rPr>
-      <w:t>- 6 -</w:t>
+      <w:t>10</w:t>
     </w:r>
     <w:r>
+      <w:rPr>
+        <w:lang w:val="fr-CH"/>
+      </w:rPr>
       <w:fldChar w:fldCharType="end"/>
     </w:r>
     <w:r>
+      <w:rPr>
+        <w:lang w:val="fr-CH"/>
+      </w:rPr>
+      <w:t xml:space="preserve"> sur </w:t>
+    </w:r>
+    <w:r>
+      <w:rPr>
+        <w:lang w:val="fr-CH"/>
+      </w:rPr>
+      <w:fldChar w:fldCharType="begin"/>
+    </w:r>
+    <w:r>
+      <w:rPr>
+        <w:lang w:val="fr-CH"/>
+      </w:rPr>
+      <w:instrText xml:space="preserve"> NUMPAGES  \* Arabic  \* MERGEFORMAT </w:instrText>
+    </w:r>
+    <w:r>
+      <w:rPr>
+        <w:lang w:val="fr-CH"/>
+      </w:rPr>
+      <w:fldChar w:fldCharType="separate"/>
+    </w:r>
+    <w:r>
+      <w:rPr>
+        <w:noProof/>
+        <w:lang w:val="fr-CH"/>
+      </w:rPr>
+      <w:t>10</w:t>
+    </w:r>
+    <w:r>
+      <w:rPr>
+        <w:lang w:val="fr-CH"/>
+      </w:rPr>
+      <w:fldChar w:fldCharType="end"/>
+    </w:r>
+  </w:p>
+</w:ftr>
+</file>
+
+<file path=word/footer2.xml><?xml version="1.0" encoding="utf-8"?>
+<w:ftr xmlns:wpc="http://schemas.microsoft.com/office/word/2010/wordprocessingCanvas" xmlns:cx="http://schemas.microsoft.com/office/drawing/2014/chartex" xmlns:mc="http://schemas.openxmlformats.org/markup-compatibility/2006" xmlns:o="urn:schemas-microsoft-com:office:office" xmlns:r="http://schemas.openxmlformats.org/officeDocument/2006/relationships" xmlns:m="http://schemas.openxmlformats.org/officeDocument/2006/math" xmlns:v="urn:schemas-microsoft-com:vml" xmlns:wp14="http://schemas.microsoft.com/office/word/2010/wordprocessingDrawing" xmlns:wp="http://schemas.openxmlformats.org/drawingml/2006/wordprocessingDrawing" xmlns:w10="urn:schemas-microsoft-com:office:word" xmlns:w="http://schemas.openxmlformats.org/wordprocessingml/2006/main" xmlns:w14="http://schemas.microsoft.com/office/word/2010/wordml" xmlns:w15="http://schemas.microsoft.com/office/word/2012/wordml" xmlns:w16se="http://schemas.microsoft.com/office/word/2015/wordml/symex" xmlns:wpg="http://schemas.microsoft.com/office/word/2010/wordprocessingGroup" xmlns:wpi="http://schemas.microsoft.com/office/word/2010/wordprocessingInk" xmlns:wne="http://schemas.microsoft.com/office/word/2006/wordml" xmlns:wps="http://schemas.microsoft.com/office/word/2010/wordprocessingShape" mc:Ignorable="w14 w15 w16se wp14">
+  <w:p>
+    <w:pPr>
+      <w:pStyle w:val="Pieddepage"/>
+      <w:jc w:val="center"/>
+      <w:rPr>
+        <w:lang w:val="fr-CH"/>
+      </w:rPr>
+    </w:pPr>
+    <w:r>
+      <w:rPr>
+        <w:lang w:val="fr-CH"/>
+      </w:rPr>
+      <w:t>I.DA-P4A</w:t>
+    </w:r>
+    <w:r>
+      <w:rPr>
+        <w:lang w:val="fr-CH"/>
+      </w:rPr>
       <w:tab/>
-      <w:t>I.DA-P4A / CFPT-I</w:t>
+    </w:r>
+    <w:r>
+      <w:rPr>
+        <w:lang w:val="fr-CH"/>
+      </w:rPr>
+      <w:tab/>
+      <w:t xml:space="preserve">Page </w:t>
+    </w:r>
+    <w:r>
+      <w:rPr>
+        <w:lang w:val="fr-CH"/>
+      </w:rPr>
+      <w:fldChar w:fldCharType="begin"/>
+    </w:r>
+    <w:r>
+      <w:rPr>
+        <w:lang w:val="fr-CH"/>
+      </w:rPr>
+      <w:instrText xml:space="preserve"> PAGE  \* Arabic  \* MERGEFORMAT </w:instrText>
+    </w:r>
+    <w:r>
+      <w:rPr>
+        <w:lang w:val="fr-CH"/>
+      </w:rPr>
+      <w:fldChar w:fldCharType="separate"/>
+    </w:r>
+    <w:r>
+      <w:rPr>
+        <w:noProof/>
+        <w:lang w:val="fr-CH"/>
+      </w:rPr>
+      <w:t>9</w:t>
+    </w:r>
+    <w:r>
+      <w:rPr>
+        <w:lang w:val="fr-CH"/>
+      </w:rPr>
+      <w:fldChar w:fldCharType="end"/>
+    </w:r>
+    <w:r>
+      <w:rPr>
+        <w:lang w:val="fr-CH"/>
+      </w:rPr>
+      <w:t xml:space="preserve"> sur </w:t>
+    </w:r>
+    <w:r>
+      <w:rPr>
+        <w:lang w:val="fr-CH"/>
+      </w:rPr>
+      <w:fldChar w:fldCharType="begin"/>
+    </w:r>
+    <w:r>
+      <w:rPr>
+        <w:lang w:val="fr-CH"/>
+      </w:rPr>
+      <w:instrText xml:space="preserve"> NUMPAGES  \* Arabic  \* MERGEFORMAT </w:instrText>
+    </w:r>
+    <w:r>
+      <w:rPr>
+        <w:lang w:val="fr-CH"/>
+      </w:rPr>
+      <w:fldChar w:fldCharType="separate"/>
+    </w:r>
+    <w:r>
+      <w:rPr>
+        <w:noProof/>
+        <w:lang w:val="fr-CH"/>
+      </w:rPr>
+      <w:t>10</w:t>
+    </w:r>
+    <w:r>
+      <w:rPr>
+        <w:lang w:val="fr-CH"/>
+      </w:rPr>
+      <w:fldChar w:fldCharType="end"/>
     </w:r>
   </w:p>
 </w:ftr>
@@ -4340,45 +6660,156 @@
   <w:p>
     <w:pPr>
       <w:pStyle w:val="En-tte"/>
+      <w:rPr>
+        <w:lang w:val="fr-CH"/>
+      </w:rPr>
     </w:pPr>
     <w:r>
+      <w:rPr>
+        <w:lang w:val="de-CH"/>
+      </w:rPr>
       <w:t>Küenzi Jean-Daniel</w:t>
     </w:r>
     <w:r>
+      <w:rPr>
+        <w:lang w:val="de-CH"/>
+      </w:rPr>
+      <w:tab/>
+      <w:t xml:space="preserve">RFID PIGGY BANK </w:t>
+    </w:r>
+    <w:r>
+      <w:rPr>
+        <w:lang w:val="fr-CH"/>
+      </w:rPr>
+      <w:t>–</w:t>
+    </w:r>
+    <w:r>
+      <w:rPr>
+        <w:lang w:val="de-CH"/>
+      </w:rPr>
+      <w:t xml:space="preserve"> DOC </w:t>
+    </w:r>
+    <w:r>
+      <w:rPr>
+        <w:lang w:val="fr-CH"/>
+      </w:rPr>
+      <w:t>TECHNIQUE</w:t>
+    </w:r>
+    <w:r>
+      <w:rPr>
+        <w:lang w:val="fr-CH"/>
+      </w:rPr>
       <w:tab/>
     </w:r>
     <w:r>
-      <w:t xml:space="preserve">DOCUMENTATION TECHNIQUE </w:t>
-    </w:r>
-    <w:r>
-      <w:t>– RFID PIGGY BANK</w:t>
-    </w:r>
-    <w:r>
-      <w:tab/>
-    </w:r>
-    <w:r>
+      <w:rPr>
+        <w:lang w:val="fr-CH"/>
+      </w:rPr>
       <w:fldChar w:fldCharType="begin"/>
     </w:r>
     <w:r>
+      <w:rPr>
+        <w:lang w:val="fr-CH"/>
+      </w:rPr>
       <w:instrText xml:space="preserve"> CREATEDATE  \@ "dd.MM.yyyy"  \* MERGEFORMAT </w:instrText>
     </w:r>
     <w:r>
+      <w:rPr>
+        <w:lang w:val="fr-CH"/>
+      </w:rPr>
       <w:fldChar w:fldCharType="separate"/>
     </w:r>
     <w:r>
       <w:rPr>
         <w:noProof/>
+        <w:lang w:val="fr-CH"/>
       </w:rPr>
       <w:t>27.04.2018</w:t>
     </w:r>
     <w:r>
+      <w:rPr>
+        <w:lang w:val="fr-CH"/>
+      </w:rPr>
       <w:fldChar w:fldCharType="end"/>
     </w:r>
   </w:p>
   <w:p>
     <w:pPr>
       <w:pStyle w:val="En-tte"/>
+      <w:rPr>
+        <w:lang w:val="de-CH"/>
+      </w:rPr>
     </w:pPr>
+    <w:r>
+      <w:rPr>
+        <w:lang w:val="fr-CH"/>
+      </w:rPr>
+      <w:t>I.DA-P4A</w:t>
+    </w:r>
+  </w:p>
+</w:hdr>
+</file>
+
+<file path=word/header2.xml><?xml version="1.0" encoding="utf-8"?>
+<w:hdr xmlns:wpc="http://schemas.microsoft.com/office/word/2010/wordprocessingCanvas" xmlns:cx="http://schemas.microsoft.com/office/drawing/2014/chartex" xmlns:mc="http://schemas.openxmlformats.org/markup-compatibility/2006" xmlns:o="urn:schemas-microsoft-com:office:office" xmlns:r="http://schemas.openxmlformats.org/officeDocument/2006/relationships" xmlns:m="http://schemas.openxmlformats.org/officeDocument/2006/math" xmlns:v="urn:schemas-microsoft-com:vml" xmlns:wp14="http://schemas.microsoft.com/office/word/2010/wordprocessingDrawing" xmlns:wp="http://schemas.openxmlformats.org/drawingml/2006/wordprocessingDrawing" xmlns:w10="urn:schemas-microsoft-com:office:word" xmlns:w="http://schemas.openxmlformats.org/wordprocessingml/2006/main" xmlns:w14="http://schemas.microsoft.com/office/word/2010/wordml" xmlns:w15="http://schemas.microsoft.com/office/word/2012/wordml" xmlns:w16se="http://schemas.microsoft.com/office/word/2015/wordml/symex" xmlns:wpg="http://schemas.microsoft.com/office/word/2010/wordprocessingGroup" xmlns:wpi="http://schemas.microsoft.com/office/word/2010/wordprocessingInk" xmlns:wne="http://schemas.microsoft.com/office/word/2006/wordml" xmlns:wps="http://schemas.microsoft.com/office/word/2010/wordprocessingShape" mc:Ignorable="w14 w15 w16se wp14">
+  <w:p>
+    <w:pPr>
+      <w:pStyle w:val="En-tte"/>
+      <w:jc w:val="center"/>
+      <w:rPr>
+        <w:lang w:val="fr-CH"/>
+      </w:rPr>
+    </w:pPr>
+    <w:r>
+      <w:rPr>
+        <w:lang w:val="fr-CH"/>
+      </w:rPr>
+      <w:t>Küenzi Jean-Daniel</w:t>
+    </w:r>
+    <w:r>
+      <w:rPr>
+        <w:lang w:val="fr-CH"/>
+      </w:rPr>
+      <w:tab/>
+      <w:t>RFID PIGGY BANK – DOC TECHNIQUE</w:t>
+    </w:r>
+    <w:r>
+      <w:rPr>
+        <w:lang w:val="fr-CH"/>
+      </w:rPr>
+      <w:tab/>
+    </w:r>
+    <w:r>
+      <w:rPr>
+        <w:lang w:val="fr-CH"/>
+      </w:rPr>
+      <w:fldChar w:fldCharType="begin"/>
+    </w:r>
+    <w:r>
+      <w:rPr>
+        <w:lang w:val="fr-CH"/>
+      </w:rPr>
+      <w:instrText xml:space="preserve"> CREATEDATE  \@ "dd.MM.yyyy"  \* MERGEFORMAT </w:instrText>
+    </w:r>
+    <w:r>
+      <w:rPr>
+        <w:lang w:val="fr-CH"/>
+      </w:rPr>
+      <w:fldChar w:fldCharType="separate"/>
+    </w:r>
+    <w:r>
+      <w:rPr>
+        <w:noProof/>
+        <w:lang w:val="fr-CH"/>
+      </w:rPr>
+      <w:t>27.04.2018</w:t>
+    </w:r>
+    <w:r>
+      <w:rPr>
+        <w:lang w:val="fr-CH"/>
+      </w:rPr>
+      <w:fldChar w:fldCharType="end"/>
+    </w:r>
   </w:p>
 </w:hdr>
 </file>
@@ -6385,7 +8816,6 @@
     <w:basedOn w:val="Normal"/>
     <w:next w:val="Normal"/>
     <w:uiPriority w:val="35"/>
-    <w:semiHidden/>
     <w:unhideWhenUsed/>
     <w:qFormat/>
     <w:rsid w:val="00E228E8"/>
@@ -6705,6 +9135,433 @@
       <w:ind w:left="440"/>
     </w:pPr>
   </w:style>
+  <w:style w:type="table" w:styleId="Tableausimple5">
+    <w:name w:val="Plain Table 5"/>
+    <w:basedOn w:val="TableauNormal"/>
+    <w:uiPriority w:val="45"/>
+    <w:rsid w:val="00272398"/>
+    <w:pPr>
+      <w:spacing w:after="0" w:line="240" w:lineRule="auto"/>
+    </w:pPr>
+    <w:tblPr>
+      <w:tblStyleRowBandSize w:val="1"/>
+      <w:tblStyleColBandSize w:val="1"/>
+    </w:tblPr>
+    <w:tblStylePr w:type="firstRow">
+      <w:rPr>
+        <w:rFonts w:asciiTheme="majorHAnsi" w:eastAsiaTheme="majorEastAsia" w:hAnsiTheme="majorHAnsi" w:cstheme="majorBidi"/>
+        <w:i/>
+        <w:iCs/>
+        <w:sz w:val="26"/>
+      </w:rPr>
+      <w:tblPr/>
+      <w:tcPr>
+        <w:tcBorders>
+          <w:bottom w:val="single" w:sz="4" w:space="0" w:color="7F7F7F" w:themeColor="text1" w:themeTint="80"/>
+        </w:tcBorders>
+        <w:shd w:val="clear" w:color="auto" w:fill="FFFFFF" w:themeFill="background1"/>
+      </w:tcPr>
+    </w:tblStylePr>
+    <w:tblStylePr w:type="lastRow">
+      <w:rPr>
+        <w:rFonts w:asciiTheme="majorHAnsi" w:eastAsiaTheme="majorEastAsia" w:hAnsiTheme="majorHAnsi" w:cstheme="majorBidi"/>
+        <w:i/>
+        <w:iCs/>
+        <w:sz w:val="26"/>
+      </w:rPr>
+      <w:tblPr/>
+      <w:tcPr>
+        <w:tcBorders>
+          <w:top w:val="single" w:sz="4" w:space="0" w:color="7F7F7F" w:themeColor="text1" w:themeTint="80"/>
+        </w:tcBorders>
+        <w:shd w:val="clear" w:color="auto" w:fill="FFFFFF" w:themeFill="background1"/>
+      </w:tcPr>
+    </w:tblStylePr>
+    <w:tblStylePr w:type="firstCol">
+      <w:pPr>
+        <w:jc w:val="right"/>
+      </w:pPr>
+      <w:rPr>
+        <w:rFonts w:asciiTheme="majorHAnsi" w:eastAsiaTheme="majorEastAsia" w:hAnsiTheme="majorHAnsi" w:cstheme="majorBidi"/>
+        <w:i/>
+        <w:iCs/>
+        <w:sz w:val="26"/>
+      </w:rPr>
+      <w:tblPr/>
+      <w:tcPr>
+        <w:tcBorders>
+          <w:right w:val="single" w:sz="4" w:space="0" w:color="7F7F7F" w:themeColor="text1" w:themeTint="80"/>
+        </w:tcBorders>
+        <w:shd w:val="clear" w:color="auto" w:fill="FFFFFF" w:themeFill="background1"/>
+      </w:tcPr>
+    </w:tblStylePr>
+    <w:tblStylePr w:type="lastCol">
+      <w:rPr>
+        <w:rFonts w:asciiTheme="majorHAnsi" w:eastAsiaTheme="majorEastAsia" w:hAnsiTheme="majorHAnsi" w:cstheme="majorBidi"/>
+        <w:i/>
+        <w:iCs/>
+        <w:sz w:val="26"/>
+      </w:rPr>
+      <w:tblPr/>
+      <w:tcPr>
+        <w:tcBorders>
+          <w:left w:val="single" w:sz="4" w:space="0" w:color="7F7F7F" w:themeColor="text1" w:themeTint="80"/>
+        </w:tcBorders>
+        <w:shd w:val="clear" w:color="auto" w:fill="FFFFFF" w:themeFill="background1"/>
+      </w:tcPr>
+    </w:tblStylePr>
+    <w:tblStylePr w:type="band1Vert">
+      <w:tblPr/>
+      <w:tcPr>
+        <w:shd w:val="clear" w:color="auto" w:fill="F2F2F2" w:themeFill="background1" w:themeFillShade="F2"/>
+      </w:tcPr>
+    </w:tblStylePr>
+    <w:tblStylePr w:type="band1Horz">
+      <w:tblPr/>
+      <w:tcPr>
+        <w:shd w:val="clear" w:color="auto" w:fill="F2F2F2" w:themeFill="background1" w:themeFillShade="F2"/>
+      </w:tcPr>
+    </w:tblStylePr>
+    <w:tblStylePr w:type="neCell">
+      <w:tblPr/>
+      <w:tcPr>
+        <w:tcBorders>
+          <w:left w:val="nil"/>
+        </w:tcBorders>
+      </w:tcPr>
+    </w:tblStylePr>
+    <w:tblStylePr w:type="nwCell">
+      <w:tblPr/>
+      <w:tcPr>
+        <w:tcBorders>
+          <w:right w:val="nil"/>
+        </w:tcBorders>
+      </w:tcPr>
+    </w:tblStylePr>
+    <w:tblStylePr w:type="seCell">
+      <w:tblPr/>
+      <w:tcPr>
+        <w:tcBorders>
+          <w:left w:val="nil"/>
+        </w:tcBorders>
+      </w:tcPr>
+    </w:tblStylePr>
+    <w:tblStylePr w:type="swCell">
+      <w:tblPr/>
+      <w:tcPr>
+        <w:tcBorders>
+          <w:right w:val="nil"/>
+        </w:tcBorders>
+      </w:tcPr>
+    </w:tblStylePr>
+  </w:style>
+  <w:style w:type="table" w:styleId="Tableausimple3">
+    <w:name w:val="Plain Table 3"/>
+    <w:basedOn w:val="TableauNormal"/>
+    <w:uiPriority w:val="43"/>
+    <w:rsid w:val="00272398"/>
+    <w:pPr>
+      <w:spacing w:after="0" w:line="240" w:lineRule="auto"/>
+    </w:pPr>
+    <w:tblPr>
+      <w:tblStyleRowBandSize w:val="1"/>
+      <w:tblStyleColBandSize w:val="1"/>
+    </w:tblPr>
+    <w:tblStylePr w:type="firstRow">
+      <w:rPr>
+        <w:b/>
+        <w:bCs/>
+        <w:caps/>
+      </w:rPr>
+      <w:tblPr/>
+      <w:tcPr>
+        <w:tcBorders>
+          <w:bottom w:val="single" w:sz="4" w:space="0" w:color="7F7F7F" w:themeColor="text1" w:themeTint="80"/>
+        </w:tcBorders>
+      </w:tcPr>
+    </w:tblStylePr>
+    <w:tblStylePr w:type="lastRow">
+      <w:rPr>
+        <w:b/>
+        <w:bCs/>
+        <w:caps/>
+      </w:rPr>
+      <w:tblPr/>
+      <w:tcPr>
+        <w:tcBorders>
+          <w:top w:val="nil"/>
+        </w:tcBorders>
+      </w:tcPr>
+    </w:tblStylePr>
+    <w:tblStylePr w:type="firstCol">
+      <w:rPr>
+        <w:b/>
+        <w:bCs/>
+        <w:caps/>
+      </w:rPr>
+      <w:tblPr/>
+      <w:tcPr>
+        <w:tcBorders>
+          <w:right w:val="single" w:sz="4" w:space="0" w:color="7F7F7F" w:themeColor="text1" w:themeTint="80"/>
+        </w:tcBorders>
+      </w:tcPr>
+    </w:tblStylePr>
+    <w:tblStylePr w:type="lastCol">
+      <w:rPr>
+        <w:b/>
+        <w:bCs/>
+        <w:caps/>
+      </w:rPr>
+      <w:tblPr/>
+      <w:tcPr>
+        <w:tcBorders>
+          <w:left w:val="nil"/>
+        </w:tcBorders>
+      </w:tcPr>
+    </w:tblStylePr>
+    <w:tblStylePr w:type="band1Vert">
+      <w:tblPr/>
+      <w:tcPr>
+        <w:shd w:val="clear" w:color="auto" w:fill="F2F2F2" w:themeFill="background1" w:themeFillShade="F2"/>
+      </w:tcPr>
+    </w:tblStylePr>
+    <w:tblStylePr w:type="band1Horz">
+      <w:tblPr/>
+      <w:tcPr>
+        <w:shd w:val="clear" w:color="auto" w:fill="F2F2F2" w:themeFill="background1" w:themeFillShade="F2"/>
+      </w:tcPr>
+    </w:tblStylePr>
+    <w:tblStylePr w:type="neCell">
+      <w:tblPr/>
+      <w:tcPr>
+        <w:tcBorders>
+          <w:left w:val="nil"/>
+        </w:tcBorders>
+      </w:tcPr>
+    </w:tblStylePr>
+    <w:tblStylePr w:type="nwCell">
+      <w:tblPr/>
+      <w:tcPr>
+        <w:tcBorders>
+          <w:right w:val="nil"/>
+        </w:tcBorders>
+      </w:tcPr>
+    </w:tblStylePr>
+  </w:style>
+  <w:style w:type="table" w:styleId="Grilledetableauclaire">
+    <w:name w:val="Grid Table Light"/>
+    <w:basedOn w:val="TableauNormal"/>
+    <w:uiPriority w:val="40"/>
+    <w:rsid w:val="00272398"/>
+    <w:pPr>
+      <w:spacing w:after="0" w:line="240" w:lineRule="auto"/>
+    </w:pPr>
+    <w:tblPr>
+      <w:tblBorders>
+        <w:top w:val="single" w:sz="4" w:space="0" w:color="BFBFBF" w:themeColor="background1" w:themeShade="BF"/>
+        <w:left w:val="single" w:sz="4" w:space="0" w:color="BFBFBF" w:themeColor="background1" w:themeShade="BF"/>
+        <w:bottom w:val="single" w:sz="4" w:space="0" w:color="BFBFBF" w:themeColor="background1" w:themeShade="BF"/>
+        <w:right w:val="single" w:sz="4" w:space="0" w:color="BFBFBF" w:themeColor="background1" w:themeShade="BF"/>
+        <w:insideH w:val="single" w:sz="4" w:space="0" w:color="BFBFBF" w:themeColor="background1" w:themeShade="BF"/>
+        <w:insideV w:val="single" w:sz="4" w:space="0" w:color="BFBFBF" w:themeColor="background1" w:themeShade="BF"/>
+      </w:tblBorders>
+    </w:tblPr>
+  </w:style>
+  <w:style w:type="table" w:styleId="Tableausimple1">
+    <w:name w:val="Plain Table 1"/>
+    <w:basedOn w:val="TableauNormal"/>
+    <w:uiPriority w:val="41"/>
+    <w:rsid w:val="00272398"/>
+    <w:pPr>
+      <w:spacing w:after="0" w:line="240" w:lineRule="auto"/>
+    </w:pPr>
+    <w:tblPr>
+      <w:tblStyleRowBandSize w:val="1"/>
+      <w:tblStyleColBandSize w:val="1"/>
+      <w:tblBorders>
+        <w:top w:val="single" w:sz="4" w:space="0" w:color="BFBFBF" w:themeColor="background1" w:themeShade="BF"/>
+        <w:left w:val="single" w:sz="4" w:space="0" w:color="BFBFBF" w:themeColor="background1" w:themeShade="BF"/>
+        <w:bottom w:val="single" w:sz="4" w:space="0" w:color="BFBFBF" w:themeColor="background1" w:themeShade="BF"/>
+        <w:right w:val="single" w:sz="4" w:space="0" w:color="BFBFBF" w:themeColor="background1" w:themeShade="BF"/>
+        <w:insideH w:val="single" w:sz="4" w:space="0" w:color="BFBFBF" w:themeColor="background1" w:themeShade="BF"/>
+        <w:insideV w:val="single" w:sz="4" w:space="0" w:color="BFBFBF" w:themeColor="background1" w:themeShade="BF"/>
+      </w:tblBorders>
+    </w:tblPr>
+    <w:tblStylePr w:type="firstRow">
+      <w:rPr>
+        <w:b/>
+        <w:bCs/>
+      </w:rPr>
+    </w:tblStylePr>
+    <w:tblStylePr w:type="lastRow">
+      <w:rPr>
+        <w:b/>
+        <w:bCs/>
+      </w:rPr>
+      <w:tblPr/>
+      <w:tcPr>
+        <w:tcBorders>
+          <w:top w:val="double" w:sz="4" w:space="0" w:color="BFBFBF" w:themeColor="background1" w:themeShade="BF"/>
+        </w:tcBorders>
+      </w:tcPr>
+    </w:tblStylePr>
+    <w:tblStylePr w:type="firstCol">
+      <w:rPr>
+        <w:b/>
+        <w:bCs/>
+      </w:rPr>
+    </w:tblStylePr>
+    <w:tblStylePr w:type="lastCol">
+      <w:rPr>
+        <w:b/>
+        <w:bCs/>
+      </w:rPr>
+    </w:tblStylePr>
+    <w:tblStylePr w:type="band1Vert">
+      <w:tblPr/>
+      <w:tcPr>
+        <w:shd w:val="clear" w:color="auto" w:fill="F2F2F2" w:themeFill="background1" w:themeFillShade="F2"/>
+      </w:tcPr>
+    </w:tblStylePr>
+    <w:tblStylePr w:type="band1Horz">
+      <w:tblPr/>
+      <w:tcPr>
+        <w:shd w:val="clear" w:color="auto" w:fill="F2F2F2" w:themeFill="background1" w:themeFillShade="F2"/>
+      </w:tcPr>
+    </w:tblStylePr>
+  </w:style>
+  <w:style w:type="table" w:styleId="TableauGrille1Clair-Accentuation1">
+    <w:name w:val="Grid Table 1 Light Accent 1"/>
+    <w:basedOn w:val="TableauNormal"/>
+    <w:uiPriority w:val="46"/>
+    <w:rsid w:val="00272398"/>
+    <w:pPr>
+      <w:spacing w:after="0" w:line="240" w:lineRule="auto"/>
+    </w:pPr>
+    <w:tblPr>
+      <w:tblStyleRowBandSize w:val="1"/>
+      <w:tblStyleColBandSize w:val="1"/>
+      <w:tblBorders>
+        <w:top w:val="single" w:sz="4" w:space="0" w:color="90C5F6" w:themeColor="accent1" w:themeTint="66"/>
+        <w:left w:val="single" w:sz="4" w:space="0" w:color="90C5F6" w:themeColor="accent1" w:themeTint="66"/>
+        <w:bottom w:val="single" w:sz="4" w:space="0" w:color="90C5F6" w:themeColor="accent1" w:themeTint="66"/>
+        <w:right w:val="single" w:sz="4" w:space="0" w:color="90C5F6" w:themeColor="accent1" w:themeTint="66"/>
+        <w:insideH w:val="single" w:sz="4" w:space="0" w:color="90C5F6" w:themeColor="accent1" w:themeTint="66"/>
+        <w:insideV w:val="single" w:sz="4" w:space="0" w:color="90C5F6" w:themeColor="accent1" w:themeTint="66"/>
+      </w:tblBorders>
+    </w:tblPr>
+    <w:tblStylePr w:type="firstRow">
+      <w:rPr>
+        <w:b/>
+        <w:bCs/>
+      </w:rPr>
+      <w:tblPr/>
+      <w:tcPr>
+        <w:tcBorders>
+          <w:bottom w:val="single" w:sz="12" w:space="0" w:color="59A9F2" w:themeColor="accent1" w:themeTint="99"/>
+        </w:tcBorders>
+      </w:tcPr>
+    </w:tblStylePr>
+    <w:tblStylePr w:type="lastRow">
+      <w:rPr>
+        <w:b/>
+        <w:bCs/>
+      </w:rPr>
+      <w:tblPr/>
+      <w:tcPr>
+        <w:tcBorders>
+          <w:top w:val="double" w:sz="2" w:space="0" w:color="59A9F2" w:themeColor="accent1" w:themeTint="99"/>
+        </w:tcBorders>
+      </w:tcPr>
+    </w:tblStylePr>
+    <w:tblStylePr w:type="firstCol">
+      <w:rPr>
+        <w:b/>
+        <w:bCs/>
+      </w:rPr>
+    </w:tblStylePr>
+    <w:tblStylePr w:type="lastCol">
+      <w:rPr>
+        <w:b/>
+        <w:bCs/>
+      </w:rPr>
+    </w:tblStylePr>
+  </w:style>
+  <w:style w:type="table" w:styleId="TableauGrille2-Accentuation1">
+    <w:name w:val="Grid Table 2 Accent 1"/>
+    <w:basedOn w:val="TableauNormal"/>
+    <w:uiPriority w:val="47"/>
+    <w:rsid w:val="00272398"/>
+    <w:pPr>
+      <w:spacing w:after="0" w:line="240" w:lineRule="auto"/>
+    </w:pPr>
+    <w:tblPr>
+      <w:tblStyleRowBandSize w:val="1"/>
+      <w:tblStyleColBandSize w:val="1"/>
+      <w:tblBorders>
+        <w:top w:val="single" w:sz="2" w:space="0" w:color="59A9F2" w:themeColor="accent1" w:themeTint="99"/>
+        <w:bottom w:val="single" w:sz="2" w:space="0" w:color="59A9F2" w:themeColor="accent1" w:themeTint="99"/>
+        <w:insideH w:val="single" w:sz="2" w:space="0" w:color="59A9F2" w:themeColor="accent1" w:themeTint="99"/>
+        <w:insideV w:val="single" w:sz="2" w:space="0" w:color="59A9F2" w:themeColor="accent1" w:themeTint="99"/>
+      </w:tblBorders>
+    </w:tblPr>
+    <w:tblStylePr w:type="firstRow">
+      <w:rPr>
+        <w:b/>
+        <w:bCs/>
+      </w:rPr>
+      <w:tblPr/>
+      <w:tcPr>
+        <w:tcBorders>
+          <w:top w:val="nil"/>
+          <w:bottom w:val="single" w:sz="12" w:space="0" w:color="59A9F2" w:themeColor="accent1" w:themeTint="99"/>
+          <w:insideH w:val="nil"/>
+          <w:insideV w:val="nil"/>
+        </w:tcBorders>
+        <w:shd w:val="clear" w:color="auto" w:fill="FFFFFF" w:themeFill="background1"/>
+      </w:tcPr>
+    </w:tblStylePr>
+    <w:tblStylePr w:type="lastRow">
+      <w:rPr>
+        <w:b/>
+        <w:bCs/>
+      </w:rPr>
+      <w:tblPr/>
+      <w:tcPr>
+        <w:tcBorders>
+          <w:top w:val="double" w:sz="2" w:space="0" w:color="59A9F2" w:themeColor="accent1" w:themeTint="99"/>
+          <w:bottom w:val="nil"/>
+          <w:insideH w:val="nil"/>
+          <w:insideV w:val="nil"/>
+        </w:tcBorders>
+        <w:shd w:val="clear" w:color="auto" w:fill="FFFFFF" w:themeFill="background1"/>
+      </w:tcPr>
+    </w:tblStylePr>
+    <w:tblStylePr w:type="firstCol">
+      <w:rPr>
+        <w:b/>
+        <w:bCs/>
+      </w:rPr>
+    </w:tblStylePr>
+    <w:tblStylePr w:type="lastCol">
+      <w:rPr>
+        <w:b/>
+        <w:bCs/>
+      </w:rPr>
+    </w:tblStylePr>
+    <w:tblStylePr w:type="band1Vert">
+      <w:tblPr/>
+      <w:tcPr>
+        <w:shd w:val="clear" w:color="auto" w:fill="C7E2FA" w:themeFill="accent1" w:themeFillTint="33"/>
+      </w:tcPr>
+    </w:tblStylePr>
+    <w:tblStylePr w:type="band1Horz">
+      <w:tblPr/>
+      <w:tcPr>
+        <w:shd w:val="clear" w:color="auto" w:fill="C7E2FA" w:themeFill="accent1" w:themeFillTint="33"/>
+      </w:tcPr>
+    </w:tblStylePr>
+  </w:style>
 </w:styles>
 </file>
 
@@ -6974,7 +9831,7 @@
 </file>
 
 <file path=customXml/itemProps1.xml><?xml version="1.0" encoding="utf-8"?>
-<ds:datastoreItem xmlns:ds="http://schemas.openxmlformats.org/officeDocument/2006/customXml" ds:itemID="{A8995413-B14E-45CC-AB68-180BF6B19939}">
+<ds:datastoreItem xmlns:ds="http://schemas.openxmlformats.org/officeDocument/2006/customXml" ds:itemID="{FC1066C5-0F5A-4F08-AEA1-871D732E2778}">
   <ds:schemaRefs>
     <ds:schemaRef ds:uri="http://schemas.openxmlformats.org/officeDocument/2006/bibliography"/>
   </ds:schemaRefs>

</xml_diff>